<commit_message>
Finished the UI Design Document
</commit_message>
<xml_diff>
--- a/documents/UIDesignDocument.docx
+++ b/documents/UIDesignDocument.docx
@@ -687,7 +687,7 @@
         <w:ind w:left="360" w:firstLine="0"/>
         <w:contextualSpacing w:val="0"/>
       </w:pPr>
-      <w:hyperlink w:anchor="h.u3ug1pc0y9ln">
+      <w:hyperlink w:anchor="h.tbozzc3rupo4">
         <w:r>
           <w:rPr>
             <w:rFonts w:cs="Consolas" w:hAnsi="Consolas" w:eastAsia="Consolas" w:ascii="Consolas"/>
@@ -696,6 +696,94 @@
             <w:rtl w:val="0"/>
           </w:rPr>
           <w:t xml:space="preserve">3. User Interface Walkthrough</w:t>
+        </w:r>
+      </w:hyperlink>
+      <w:r>
+        <w:rPr>
+          <w:rtl w:val="0"/>
+        </w:rPr>
+      </w:r>
+    </w:p>
+    <w:p>
+      <w:pPr>
+        <w:ind w:left="720" w:firstLine="0"/>
+        <w:contextualSpacing w:val="0"/>
+      </w:pPr>
+      <w:hyperlink w:anchor="h.1mlems1byxs4">
+        <w:r>
+          <w:rPr>
+            <w:rFonts w:cs="Consolas" w:hAnsi="Consolas" w:eastAsia="Consolas" w:ascii="Consolas"/>
+            <w:color w:val="1155cc"/>
+            <w:u w:val="single"/>
+            <w:rtl w:val="0"/>
+          </w:rPr>
+          <w:t xml:space="preserve">3.1 XENO Navigation Diagram</w:t>
+        </w:r>
+      </w:hyperlink>
+      <w:r>
+        <w:rPr>
+          <w:rtl w:val="0"/>
+        </w:rPr>
+      </w:r>
+    </w:p>
+    <w:p>
+      <w:pPr>
+        <w:ind w:left="1080" w:firstLine="0"/>
+        <w:contextualSpacing w:val="0"/>
+      </w:pPr>
+      <w:hyperlink w:anchor="h.w1wgvk92quqg">
+        <w:r>
+          <w:rPr>
+            <w:rFonts w:cs="Consolas" w:hAnsi="Consolas" w:eastAsia="Consolas" w:ascii="Consolas"/>
+            <w:color w:val="1155cc"/>
+            <w:u w:val="single"/>
+            <w:rtl w:val="0"/>
+          </w:rPr>
+          <w:t xml:space="preserve">3.1.1 Client</w:t>
+        </w:r>
+      </w:hyperlink>
+      <w:r>
+        <w:rPr>
+          <w:rtl w:val="0"/>
+        </w:rPr>
+      </w:r>
+    </w:p>
+    <w:p>
+      <w:pPr>
+        <w:ind w:left="1080" w:firstLine="0"/>
+        <w:contextualSpacing w:val="0"/>
+      </w:pPr>
+      <w:hyperlink w:anchor="h.ltd9x2gfxsf4">
+        <w:r>
+          <w:rPr>
+            <w:rFonts w:cs="Consolas" w:hAnsi="Consolas" w:eastAsia="Consolas" w:ascii="Consolas"/>
+            <w:color w:val="1155cc"/>
+            <w:u w:val="single"/>
+            <w:rtl w:val="0"/>
+          </w:rPr>
+          <w:t xml:space="preserve">3.1.2 Maintenance</w:t>
+        </w:r>
+      </w:hyperlink>
+      <w:r>
+        <w:rPr>
+          <w:rtl w:val="0"/>
+        </w:rPr>
+      </w:r>
+    </w:p>
+    <w:p>
+      <w:pPr>
+        <w:ind w:left="1080" w:firstLine="0"/>
+        <w:contextualSpacing w:val="0"/>
+      </w:pPr>
+      <w:hyperlink w:anchor="h.ykk7clrg3mop">
+        <w:r>
+          <w:rPr>
+            <w:rFonts w:cs="Consolas" w:hAnsi="Consolas" w:eastAsia="Consolas" w:ascii="Consolas"/>
+            <w:color w:val="1155cc"/>
+            <w:u w:val="single"/>
+            <w:rtl w:val="0"/>
+          </w:rPr>
+          <w:t xml:space="preserve">3.1.3 Administrator</w:t>
         </w:r>
       </w:hyperlink>
       <w:r>
@@ -731,7 +819,7 @@
         <w:ind w:left="360" w:firstLine="0"/>
         <w:contextualSpacing w:val="0"/>
       </w:pPr>
-      <w:hyperlink w:anchor="h.mckr8qodvcn4">
+      <w:hyperlink w:anchor="h.2240p3ppc1uq">
         <w:r>
           <w:rPr>
             <w:rFonts w:cs="Consolas" w:hAnsi="Consolas" w:eastAsia="Consolas" w:ascii="Consolas"/>
@@ -1283,12 +1371,12 @@
           <wp:inline distR="114300" distT="114300" distB="114300" distL="114300">
             <wp:extent cy="3416300" cx="5943600"/>
             <wp:effectExtent t="0" b="0" r="0" l="0"/>
-            <wp:docPr id="6" name="image15.png"/>
+            <wp:docPr id="6" name="image16.png"/>
             <a:graphic>
               <a:graphicData uri="http://schemas.openxmlformats.org/drawingml/2006/picture">
                 <pic:pic>
                   <pic:nvPicPr>
-                    <pic:cNvPr id="0" name="image15.png"/>
+                    <pic:cNvPr id="0" name="image16.png"/>
                     <pic:cNvPicPr preferRelativeResize="0"/>
                   </pic:nvPicPr>
                   <pic:blipFill>
@@ -1357,7 +1445,7 @@
           <w:rtl w:val="0"/>
         </w:rPr>
         <w:tab/>
-        <w:t xml:space="preserve">The Create Account page is very similar to the Home Page. As shown in Figure 2, it also has the XENO name at the top, signup fields in the middle, and a Login and About Us button at the bottom. This page also features a car of the day as the background.</w:t>
+        <w:t xml:space="preserve">The Create Account page is very similar to the Home Page. As shown in Figure 2, it also has the XENO name at the top, sign up fields in the middle, and a Login and About Us button at the bottom. This page also features a car of the day as the background.</w:t>
       </w:r>
     </w:p>
     <w:p>
@@ -1379,12 +1467,12 @@
           <wp:inline distR="114300" distT="114300" distB="114300" distL="114300">
             <wp:extent cy="3873500" cx="5943600"/>
             <wp:effectExtent t="0" b="0" r="0" l="0"/>
-            <wp:docPr id="9" name="image19.png"/>
+            <wp:docPr id="9" name="image22.png"/>
             <a:graphic>
               <a:graphicData uri="http://schemas.openxmlformats.org/drawingml/2006/picture">
                 <pic:pic>
                   <pic:nvPicPr>
-                    <pic:cNvPr id="0" name="image19.png"/>
+                    <pic:cNvPr id="0" name="image22.png"/>
                     <pic:cNvPicPr preferRelativeResize="0"/>
                   </pic:nvPicPr>
                   <pic:blipFill>
@@ -1472,12 +1560,12 @@
           <wp:inline distR="114300" distT="114300" distB="114300" distL="114300">
             <wp:extent cy="4572000" cx="5943600"/>
             <wp:effectExtent t="0" b="0" r="0" l="0"/>
-            <wp:docPr id="7" name="image16.png"/>
+            <wp:docPr id="7" name="image17.png"/>
             <a:graphic>
               <a:graphicData uri="http://schemas.openxmlformats.org/drawingml/2006/picture">
                 <pic:pic>
                   <pic:nvPicPr>
-                    <pic:cNvPr id="0" name="image16.png"/>
+                    <pic:cNvPr id="0" name="image17.png"/>
                     <pic:cNvPicPr preferRelativeResize="0"/>
                   </pic:nvPicPr>
                   <pic:blipFill>
@@ -1582,12 +1670,12 @@
           <wp:inline distR="114300" distT="114300" distB="114300" distL="114300">
             <wp:extent cy="4572000" cx="5943600"/>
             <wp:effectExtent t="0" b="0" r="0" l="0"/>
-            <wp:docPr id="3" name="image07.png"/>
+            <wp:docPr id="3" name="image06.png"/>
             <a:graphic>
               <a:graphicData uri="http://schemas.openxmlformats.org/drawingml/2006/picture">
                 <pic:pic>
                   <pic:nvPicPr>
-                    <pic:cNvPr id="0" name="image07.png"/>
+                    <pic:cNvPr id="0" name="image06.png"/>
                     <pic:cNvPicPr preferRelativeResize="0"/>
                   </pic:nvPicPr>
                   <pic:blipFill>
@@ -1684,12 +1772,12 @@
           <wp:inline distR="114300" distT="114300" distB="114300" distL="114300">
             <wp:extent cy="4572000" cx="5943600"/>
             <wp:effectExtent t="0" b="0" r="0" l="0"/>
-            <wp:docPr id="11" name="image21.png"/>
+            <wp:docPr id="11" name="image24.png"/>
             <a:graphic>
               <a:graphicData uri="http://schemas.openxmlformats.org/drawingml/2006/picture">
                 <pic:pic>
                   <pic:nvPicPr>
-                    <pic:cNvPr id="0" name="image21.png"/>
+                    <pic:cNvPr id="0" name="image24.png"/>
                     <pic:cNvPicPr preferRelativeResize="0"/>
                   </pic:nvPicPr>
                   <pic:blipFill>
@@ -1840,12 +1928,12 @@
           <wp:inline distR="114300" distT="114300" distB="114300" distL="114300">
             <wp:extent cy="4572000" cx="5943600"/>
             <wp:effectExtent t="0" b="0" r="0" l="0"/>
-            <wp:docPr id="10" name="image20.png"/>
+            <wp:docPr id="10" name="image23.png"/>
             <a:graphic>
               <a:graphicData uri="http://schemas.openxmlformats.org/drawingml/2006/picture">
                 <pic:pic>
                   <pic:nvPicPr>
-                    <pic:cNvPr id="0" name="image20.png"/>
+                    <pic:cNvPr id="0" name="image23.png"/>
                     <pic:cNvPicPr preferRelativeResize="0"/>
                   </pic:nvPicPr>
                   <pic:blipFill>
@@ -1942,12 +2030,12 @@
           <wp:inline distR="114300" distT="114300" distB="114300" distL="114300">
             <wp:extent cy="4572000" cx="5943600"/>
             <wp:effectExtent t="0" b="0" r="0" l="0"/>
-            <wp:docPr id="8" name="image17.png"/>
+            <wp:docPr id="8" name="image18.png"/>
             <a:graphic>
               <a:graphicData uri="http://schemas.openxmlformats.org/drawingml/2006/picture">
                 <pic:pic>
                   <pic:nvPicPr>
-                    <pic:cNvPr id="0" name="image17.png"/>
+                    <pic:cNvPr id="0" name="image18.png"/>
                     <pic:cNvPicPr preferRelativeResize="0"/>
                   </pic:nvPicPr>
                   <pic:blipFill>
@@ -2052,12 +2140,12 @@
           <wp:inline distR="114300" distT="114300" distB="114300" distL="114300">
             <wp:extent cy="4572000" cx="5943600"/>
             <wp:effectExtent t="0" b="0" r="0" l="0"/>
-            <wp:docPr id="4" name="image11.png"/>
+            <wp:docPr id="4" name="image10.png"/>
             <a:graphic>
               <a:graphicData uri="http://schemas.openxmlformats.org/drawingml/2006/picture">
                 <pic:pic>
                   <pic:nvPicPr>
-                    <pic:cNvPr id="0" name="image11.png"/>
+                    <pic:cNvPr id="0" name="image10.png"/>
                     <pic:cNvPicPr preferRelativeResize="0"/>
                   </pic:nvPicPr>
                   <pic:blipFill>
@@ -2161,12 +2249,12 @@
           <wp:inline distR="114300" distT="114300" distB="114300" distL="114300">
             <wp:extent cy="4572000" cx="5943600"/>
             <wp:effectExtent t="0" b="0" r="0" l="0"/>
-            <wp:docPr id="5" name="image12.png"/>
+            <wp:docPr id="5" name="image11.png"/>
             <a:graphic>
               <a:graphicData uri="http://schemas.openxmlformats.org/drawingml/2006/picture">
                 <pic:pic>
                   <pic:nvPicPr>
-                    <pic:cNvPr id="0" name="image12.png"/>
+                    <pic:cNvPr id="0" name="image11.png"/>
                     <pic:cNvPicPr preferRelativeResize="0"/>
                   </pic:nvPicPr>
                   <pic:blipFill>
@@ -2266,12 +2354,12 @@
           <wp:inline distR="114300" distT="114300" distB="114300" distL="114300">
             <wp:extent cy="4572000" cx="5943600"/>
             <wp:effectExtent t="0" b="0" r="0" l="0"/>
-            <wp:docPr id="2" name="image03.png"/>
+            <wp:docPr id="2" name="image05.png"/>
             <a:graphic>
               <a:graphicData uri="http://schemas.openxmlformats.org/drawingml/2006/picture">
                 <pic:pic>
                   <pic:nvPicPr>
-                    <pic:cNvPr id="0" name="image03.png"/>
+                    <pic:cNvPr id="0" name="image05.png"/>
                     <pic:cNvPicPr preferRelativeResize="0"/>
                   </pic:nvPicPr>
                   <pic:blipFill>
@@ -2424,7 +2512,7 @@
         <w:spacing w:lineRule="auto" w:line="276"/>
         <w:contextualSpacing w:val="0"/>
       </w:pPr>
-      <w:bookmarkStart w:id="16" w:colFirst="0" w:name="h.u3ug1pc0y9ln" w:colLast="0"/>
+      <w:bookmarkStart w:id="16" w:colFirst="0" w:name="h.tbozzc3rupo4" w:colLast="0"/>
       <w:bookmarkEnd w:id="16"/>
       <w:r>
         <w:rPr>
@@ -2433,14 +2521,394 @@
         </w:rPr>
         <w:t xml:space="preserve">3. User Interface Walkthrough</w:t>
       </w:r>
+      <w:r>
+        <w:rPr>
+          <w:rtl w:val="0"/>
+        </w:rPr>
+      </w:r>
+    </w:p>
+    <w:p>
+      <w:pPr>
+        <w:pStyle w:val="Heading2"/>
+        <w:contextualSpacing w:val="0"/>
+      </w:pPr>
+      <w:bookmarkStart w:id="17" w:colFirst="0" w:name="h.1mlems1byxs4" w:colLast="0"/>
+      <w:bookmarkEnd w:id="17"/>
+      <w:r>
+        <w:rPr>
+          <w:rtl w:val="0"/>
+        </w:rPr>
+        <w:t xml:space="preserve">3.1 XENO Navigation Diagram</w:t>
+      </w:r>
+    </w:p>
+    <w:p>
+      <w:pPr>
+        <w:contextualSpacing w:val="0"/>
+      </w:pPr>
+      <w:r>
+        <w:rPr>
+          <w:rtl w:val="0"/>
+        </w:rPr>
+        <w:tab/>
+        <w:t xml:space="preserve">The following is a navigation diagram of how a user could interact with the system.</w:t>
+      </w:r>
+    </w:p>
+    <w:p>
+      <w:pPr>
+        <w:contextualSpacing w:val="0"/>
+      </w:pPr>
+      <w:r>
+        <w:rPr>
+          <w:rtl w:val="0"/>
+        </w:rPr>
+      </w:r>
+    </w:p>
+    <w:p>
+      <w:r>
+        <w:br w:type="page"/>
+      </w:r>
+    </w:p>
+    <w:p>
+      <w:pPr>
+        <w:contextualSpacing w:val="0"/>
+      </w:pPr>
+      <w:r>
+        <w:rPr>
+          <w:rtl w:val="0"/>
+        </w:rPr>
+      </w:r>
+    </w:p>
+    <w:p>
+      <w:pPr>
+        <w:pStyle w:val="Heading3"/>
+        <w:contextualSpacing w:val="0"/>
+      </w:pPr>
+      <w:bookmarkStart w:id="18" w:colFirst="0" w:name="h.w1wgvk92quqg" w:colLast="0"/>
+      <w:bookmarkEnd w:id="18"/>
+      <w:r>
+        <w:rPr>
+          <w:rtl w:val="0"/>
+        </w:rPr>
+        <w:t xml:space="preserve">3.1.1 Client</w:t>
+      </w:r>
+    </w:p>
+    <w:p>
+      <w:pPr>
+        <w:contextualSpacing w:val="0"/>
+      </w:pPr>
+      <w:r>
+        <w:rPr>
+          <w:rtl w:val="0"/>
+        </w:rPr>
+        <w:tab/>
+        <w:t xml:space="preserve">How a client of XENO could use use the website.</w:t>
+      </w:r>
+    </w:p>
+    <w:p>
+      <w:pPr>
+        <w:contextualSpacing w:val="0"/>
+        <w:jc w:val="center"/>
+      </w:pPr>
+      <w:r>
+        <w:drawing>
+          <wp:inline distR="114300" distT="114300" distB="114300" distL="114300">
+            <wp:extent cy="4943475" cx="4857750"/>
+            <wp:effectExtent t="0" b="0" r="0" l="0"/>
+            <wp:docPr id="14" name="image27.png"/>
+            <a:graphic>
+              <a:graphicData uri="http://schemas.openxmlformats.org/drawingml/2006/picture">
+                <pic:pic>
+                  <pic:nvPicPr>
+                    <pic:cNvPr id="0" name="image27.png"/>
+                    <pic:cNvPicPr preferRelativeResize="0"/>
+                  </pic:nvPicPr>
+                  <pic:blipFill>
+                    <a:blip r:embed="rId17"/>
+                    <a:srcRect/>
+                    <a:stretch>
+                      <a:fillRect/>
+                    </a:stretch>
+                  </pic:blipFill>
+                  <pic:spPr>
+                    <a:xfrm>
+                      <a:off y="0" x="0"/>
+                      <a:ext cy="4943475" cx="4857750"/>
+                    </a:xfrm>
+                    <a:prstGeom prst="rect"/>
+                    <a:ln/>
+                  </pic:spPr>
+                </pic:pic>
+              </a:graphicData>
+            </a:graphic>
+          </wp:inline>
+        </w:drawing>
+      </w:r>
+      <w:r>
+        <w:rPr>
+          <w:rtl w:val="0"/>
+        </w:rPr>
+      </w:r>
+    </w:p>
+    <w:p>
+      <w:pPr>
+        <w:contextualSpacing w:val="0"/>
+      </w:pPr>
+      <w:r>
+        <w:rPr>
+          <w:rtl w:val="0"/>
+        </w:rPr>
+      </w:r>
+    </w:p>
+    <w:p>
+      <w:r>
+        <w:br w:type="page"/>
+      </w:r>
+    </w:p>
+    <w:p>
+      <w:pPr>
+        <w:contextualSpacing w:val="0"/>
+      </w:pPr>
+      <w:r>
+        <w:rPr>
+          <w:rtl w:val="0"/>
+        </w:rPr>
+      </w:r>
+    </w:p>
+    <w:p>
+      <w:pPr>
+        <w:pStyle w:val="Heading3"/>
+        <w:contextualSpacing w:val="0"/>
+      </w:pPr>
+      <w:bookmarkStart w:id="19" w:colFirst="0" w:name="h.ltd9x2gfxsf4" w:colLast="0"/>
+      <w:bookmarkEnd w:id="19"/>
+      <w:r>
+        <w:rPr>
+          <w:rtl w:val="0"/>
+        </w:rPr>
+        <w:t xml:space="preserve">3.1.2 Maintenance</w:t>
+      </w:r>
+    </w:p>
+    <w:p>
+      <w:pPr>
+        <w:contextualSpacing w:val="0"/>
+      </w:pPr>
+      <w:r>
+        <w:rPr>
+          <w:rtl w:val="0"/>
+        </w:rPr>
+        <w:tab/>
+        <w:t xml:space="preserve">How a maintenance worker of XENO could use use the website.</w:t>
+      </w:r>
+    </w:p>
+    <w:p>
+      <w:pPr>
+        <w:contextualSpacing w:val="0"/>
+        <w:jc w:val="center"/>
+      </w:pPr>
+      <w:r>
+        <w:drawing>
+          <wp:inline distR="114300" distT="114300" distB="114300" distL="114300">
+            <wp:extent cy="4810125" cx="4857750"/>
+            <wp:effectExtent t="0" b="0" r="0" l="0"/>
+            <wp:docPr id="13" name="image26.png"/>
+            <a:graphic>
+              <a:graphicData uri="http://schemas.openxmlformats.org/drawingml/2006/picture">
+                <pic:pic>
+                  <pic:nvPicPr>
+                    <pic:cNvPr id="0" name="image26.png"/>
+                    <pic:cNvPicPr preferRelativeResize="0"/>
+                  </pic:nvPicPr>
+                  <pic:blipFill>
+                    <a:blip r:embed="rId18"/>
+                    <a:srcRect/>
+                    <a:stretch>
+                      <a:fillRect/>
+                    </a:stretch>
+                  </pic:blipFill>
+                  <pic:spPr>
+                    <a:xfrm>
+                      <a:off y="0" x="0"/>
+                      <a:ext cy="4810125" cx="4857750"/>
+                    </a:xfrm>
+                    <a:prstGeom prst="rect"/>
+                    <a:ln/>
+                  </pic:spPr>
+                </pic:pic>
+              </a:graphicData>
+            </a:graphic>
+          </wp:inline>
+        </w:drawing>
+      </w:r>
+      <w:r>
+        <w:rPr>
+          <w:rtl w:val="0"/>
+        </w:rPr>
+      </w:r>
+    </w:p>
+    <w:p>
+      <w:pPr>
+        <w:contextualSpacing w:val="0"/>
+      </w:pPr>
+      <w:r>
+        <w:rPr>
+          <w:rtl w:val="0"/>
+        </w:rPr>
+      </w:r>
+    </w:p>
+    <w:p>
+      <w:pPr>
+        <w:contextualSpacing w:val="0"/>
+      </w:pPr>
+      <w:r>
+        <w:rPr>
+          <w:rtl w:val="0"/>
+        </w:rPr>
+      </w:r>
+    </w:p>
+    <w:p>
+      <w:r>
+        <w:br w:type="page"/>
+      </w:r>
+    </w:p>
+    <w:p>
+      <w:pPr>
+        <w:contextualSpacing w:val="0"/>
+      </w:pPr>
+      <w:r>
+        <w:rPr>
+          <w:rtl w:val="0"/>
+        </w:rPr>
+      </w:r>
+    </w:p>
+    <w:p>
+      <w:pPr>
+        <w:pStyle w:val="Heading3"/>
+        <w:contextualSpacing w:val="0"/>
+      </w:pPr>
+      <w:bookmarkStart w:id="20" w:colFirst="0" w:name="h.ykk7clrg3mop" w:colLast="0"/>
+      <w:bookmarkEnd w:id="20"/>
+      <w:r>
+        <w:rPr>
+          <w:rtl w:val="0"/>
+        </w:rPr>
+        <w:t xml:space="preserve">3.1.3 Administrator</w:t>
+      </w:r>
+    </w:p>
+    <w:p>
+      <w:pPr>
+        <w:contextualSpacing w:val="0"/>
+      </w:pPr>
+      <w:r>
+        <w:rPr>
+          <w:rtl w:val="0"/>
+        </w:rPr>
+        <w:tab/>
+        <w:t xml:space="preserve">How an administrator of XENO could use use the website.</w:t>
+      </w:r>
+    </w:p>
+    <w:p>
+      <w:pPr>
+        <w:contextualSpacing w:val="0"/>
+        <w:jc w:val="center"/>
+      </w:pPr>
+      <w:r>
+        <w:drawing>
+          <wp:inline distR="114300" distT="114300" distB="114300" distL="114300">
+            <wp:extent cy="5067300" cx="4857750"/>
+            <wp:effectExtent t="0" b="0" r="0" l="0"/>
+            <wp:docPr id="12" name="image25.png"/>
+            <a:graphic>
+              <a:graphicData uri="http://schemas.openxmlformats.org/drawingml/2006/picture">
+                <pic:pic>
+                  <pic:nvPicPr>
+                    <pic:cNvPr id="0" name="image25.png"/>
+                    <pic:cNvPicPr preferRelativeResize="0"/>
+                  </pic:nvPicPr>
+                  <pic:blipFill>
+                    <a:blip r:embed="rId19"/>
+                    <a:srcRect/>
+                    <a:stretch>
+                      <a:fillRect/>
+                    </a:stretch>
+                  </pic:blipFill>
+                  <pic:spPr>
+                    <a:xfrm>
+                      <a:off y="0" x="0"/>
+                      <a:ext cy="5067300" cx="4857750"/>
+                    </a:xfrm>
+                    <a:prstGeom prst="rect"/>
+                    <a:ln/>
+                  </pic:spPr>
+                </pic:pic>
+              </a:graphicData>
+            </a:graphic>
+          </wp:inline>
+        </w:drawing>
+      </w:r>
+      <w:r>
+        <w:rPr>
+          <w:rtl w:val="0"/>
+        </w:rPr>
+      </w:r>
+    </w:p>
+    <w:p>
+      <w:pPr>
+        <w:contextualSpacing w:val="0"/>
+      </w:pPr>
+      <w:r>
+        <w:rPr>
+          <w:rtl w:val="0"/>
+        </w:rPr>
+        <w:t xml:space="preserve">3.2 XENO Walkthrough</w:t>
+      </w:r>
+    </w:p>
+    <w:p>
+      <w:pPr>
+        <w:contextualSpacing w:val="0"/>
+      </w:pPr>
+      <w:r>
+        <w:rPr>
+          <w:rtl w:val="0"/>
+        </w:rPr>
+        <w:tab/>
+        <w:t xml:space="preserve">The following walkthrough applies to the above diagrams in section 3.1. Before a user is logged in, they can navigate between the Home Page, the About Us page, and the Sign Up page via the labeled buttons at the bottom of each screen. Once logged in, the user is taken to the Dashboard. Then, navigation through XENO is achieved through the navigation bar at the top of every screen, until they log out. The Dashboard, Profile, Search Results, Manage Accounts, Maintenance Log, and Home Page screens are all accessible via the navigation bar at the top. The Select Car screen can be accessed when either: there are featured cars or newly added cars to the Dashboard, a search for a car has been made, there are car reviews on a profile that the user is viewing, or there are cars in the maintenance log.</w:t>
+      </w:r>
+    </w:p>
+    <w:p>
+      <w:pPr>
+        <w:contextualSpacing w:val="0"/>
+      </w:pPr>
+      <w:r>
+        <w:rPr>
+          <w:rtl w:val="0"/>
+        </w:rPr>
+        <w:tab/>
+      </w:r>
+    </w:p>
+    <w:p>
+      <w:pPr>
+        <w:contextualSpacing w:val="0"/>
+      </w:pPr>
+      <w:r>
+        <w:rPr>
+          <w:rtl w:val="0"/>
+        </w:rPr>
+        <w:tab/>
+        <w:t xml:space="preserve">See the above mockups in section 2 for pictures and explanations of each page.</w:t>
+      </w:r>
+      <w:r>
+        <w:rPr>
+          <w:rtl w:val="0"/>
+        </w:rPr>
+      </w:r>
     </w:p>
     <w:p>
       <w:pPr>
         <w:pStyle w:val="Heading1"/>
         <w:contextualSpacing w:val="0"/>
       </w:pPr>
-      <w:bookmarkStart w:id="17" w:colFirst="0" w:name="h.9gjare2aelqj" w:colLast="0"/>
-      <w:bookmarkEnd w:id="17"/>
+      <w:bookmarkStart w:id="21" w:colFirst="0" w:name="h.9gjare2aelqj" w:colLast="0"/>
+      <w:bookmarkEnd w:id="21"/>
       <w:r>
         <w:rPr>
           <w:rFonts w:cs="Consolas" w:hAnsi="Consolas" w:eastAsia="Consolas" w:ascii="Consolas"/>
@@ -2455,6 +2923,2154 @@
       </w:pPr>
       <w:r>
         <w:rPr>
+          <w:rFonts w:cs="Consolas" w:hAnsi="Consolas" w:eastAsia="Consolas" w:ascii="Consolas"/>
+          <w:rtl w:val="0"/>
+        </w:rPr>
+        <w:tab/>
+        <w:t xml:space="preserve">When a user accesses XENO, they may enter data to log in, sign up, search for a car, enter information about a car, or enable/disable/flag cars/accounts. These actions require different data types and formats to work properly. The following tables explain what data formats each type of user can enter and the limits of the data.</w:t>
+      </w:r>
+    </w:p>
+    <w:p>
+      <w:pPr>
+        <w:contextualSpacing w:val="0"/>
+      </w:pPr>
+      <w:r>
+        <w:rPr>
+          <w:rtl w:val="0"/>
+        </w:rPr>
+      </w:r>
+    </w:p>
+    <w:tbl>
+      <w:tblPr>
+        <w:tblStyle w:val="Table1"/>
+        <w:bidiVisual w:val="0"/>
+        <w:tblW w:w="9360.0" w:type="dxa"/>
+        <w:jc w:val="center"/>
+        <w:tblBorders>
+          <w:top w:color="000000" w:space="0" w:val="single" w:sz="8"/>
+          <w:left w:color="000000" w:space="0" w:val="single" w:sz="8"/>
+          <w:bottom w:color="000000" w:space="0" w:val="single" w:sz="8"/>
+          <w:right w:color="000000" w:space="0" w:val="single" w:sz="8"/>
+          <w:insideH w:color="000000" w:space="0" w:val="single" w:sz="8"/>
+          <w:insideV w:color="000000" w:space="0" w:val="single" w:sz="8"/>
+        </w:tblBorders>
+        <w:tblLayout w:type="fixed"/>
+        <w:tblLook w:val="0600"/>
+      </w:tblPr>
+      <w:tblGrid>
+        <w:gridCol w:w="2250"/>
+        <w:gridCol w:w="1350"/>
+        <w:gridCol w:w="2340"/>
+        <w:gridCol w:w="975"/>
+        <w:gridCol w:w="1590"/>
+        <w:gridCol w:w="855"/>
+        <w:tblGridChange w:id="0">
+          <w:tblGrid>
+            <w:gridCol w:w="2250"/>
+            <w:gridCol w:w="1350"/>
+            <w:gridCol w:w="2340"/>
+            <w:gridCol w:w="975"/>
+            <w:gridCol w:w="1590"/>
+            <w:gridCol w:w="855"/>
+          </w:tblGrid>
+        </w:tblGridChange>
+      </w:tblGrid>
+      <w:tr>
+        <w:tc>
+          <w:tcPr>
+            <w:tcMar>
+              <w:top w:w="100.0" w:type="dxa"/>
+              <w:left w:w="100.0" w:type="dxa"/>
+              <w:bottom w:w="100.0" w:type="dxa"/>
+              <w:right w:w="100.0" w:type="dxa"/>
+            </w:tcMar>
+            <w:vAlign w:val="center"/>
+          </w:tcPr>
+          <w:p>
+            <w:pPr>
+              <w:keepNext w:val="0"/>
+              <w:keepLines w:val="0"/>
+              <w:widowControl w:val="0"/>
+              <w:spacing w:lineRule="auto" w:after="0" w:line="240" w:before="0"/>
+              <w:ind w:left="0" w:firstLine="0" w:right="0"/>
+              <w:contextualSpacing w:val="0"/>
+              <w:jc w:val="center"/>
+            </w:pPr>
+            <w:r>
+              <w:rPr>
+                <w:rFonts w:cs="Consolas" w:hAnsi="Consolas" w:eastAsia="Consolas" w:ascii="Consolas"/>
+                <w:b w:val="1"/>
+                <w:u w:val="single"/>
+                <w:rtl w:val="0"/>
+              </w:rPr>
+              <w:t xml:space="preserve">Entry Location</w:t>
+            </w:r>
+          </w:p>
+        </w:tc>
+        <w:tc>
+          <w:tcPr>
+            <w:tcMar>
+              <w:top w:w="100.0" w:type="dxa"/>
+              <w:left w:w="100.0" w:type="dxa"/>
+              <w:bottom w:w="100.0" w:type="dxa"/>
+              <w:right w:w="100.0" w:type="dxa"/>
+            </w:tcMar>
+            <w:vAlign w:val="center"/>
+          </w:tcPr>
+          <w:p>
+            <w:pPr>
+              <w:keepNext w:val="0"/>
+              <w:keepLines w:val="0"/>
+              <w:widowControl w:val="0"/>
+              <w:spacing w:lineRule="auto" w:after="0" w:line="240" w:before="0"/>
+              <w:ind w:left="0" w:firstLine="0" w:right="0"/>
+              <w:contextualSpacing w:val="0"/>
+              <w:jc w:val="center"/>
+            </w:pPr>
+            <w:r>
+              <w:rPr>
+                <w:rFonts w:cs="Consolas" w:hAnsi="Consolas" w:eastAsia="Consolas" w:ascii="Consolas"/>
+                <w:b w:val="1"/>
+                <w:u w:val="single"/>
+                <w:rtl w:val="0"/>
+              </w:rPr>
+              <w:t xml:space="preserve">Data Type</w:t>
+            </w:r>
+          </w:p>
+        </w:tc>
+        <w:tc>
+          <w:tcPr>
+            <w:tcMar>
+              <w:top w:w="100.0" w:type="dxa"/>
+              <w:left w:w="100.0" w:type="dxa"/>
+              <w:bottom w:w="100.0" w:type="dxa"/>
+              <w:right w:w="100.0" w:type="dxa"/>
+            </w:tcMar>
+            <w:vAlign w:val="center"/>
+          </w:tcPr>
+          <w:p>
+            <w:pPr>
+              <w:keepNext w:val="0"/>
+              <w:keepLines w:val="0"/>
+              <w:widowControl w:val="0"/>
+              <w:spacing w:lineRule="auto" w:after="0" w:line="240" w:before="0"/>
+              <w:ind w:left="0" w:firstLine="0" w:right="0"/>
+              <w:contextualSpacing w:val="0"/>
+              <w:jc w:val="center"/>
+            </w:pPr>
+            <w:r>
+              <w:rPr>
+                <w:rFonts w:cs="Consolas" w:hAnsi="Consolas" w:eastAsia="Consolas" w:ascii="Consolas"/>
+                <w:b w:val="1"/>
+                <w:u w:val="single"/>
+                <w:rtl w:val="0"/>
+              </w:rPr>
+              <w:t xml:space="preserve">Limits</w:t>
+            </w:r>
+          </w:p>
+        </w:tc>
+        <w:tc>
+          <w:tcPr>
+            <w:tcMar>
+              <w:top w:w="100.0" w:type="dxa"/>
+              <w:left w:w="100.0" w:type="dxa"/>
+              <w:bottom w:w="100.0" w:type="dxa"/>
+              <w:right w:w="100.0" w:type="dxa"/>
+            </w:tcMar>
+            <w:vAlign w:val="center"/>
+          </w:tcPr>
+          <w:p>
+            <w:pPr>
+              <w:keepNext w:val="0"/>
+              <w:keepLines w:val="0"/>
+              <w:widowControl w:val="0"/>
+              <w:spacing w:lineRule="auto" w:after="0" w:line="240" w:before="0"/>
+              <w:ind w:left="0" w:firstLine="0" w:right="0"/>
+              <w:contextualSpacing w:val="0"/>
+              <w:jc w:val="center"/>
+            </w:pPr>
+            <w:r>
+              <w:rPr>
+                <w:rFonts w:cs="Consolas" w:hAnsi="Consolas" w:eastAsia="Consolas" w:ascii="Consolas"/>
+                <w:b w:val="1"/>
+                <w:u w:val="single"/>
+                <w:rtl w:val="0"/>
+              </w:rPr>
+              <w:t xml:space="preserve">Client</w:t>
+            </w:r>
+          </w:p>
+        </w:tc>
+        <w:tc>
+          <w:tcPr>
+            <w:tcMar>
+              <w:top w:w="100.0" w:type="dxa"/>
+              <w:left w:w="100.0" w:type="dxa"/>
+              <w:bottom w:w="100.0" w:type="dxa"/>
+              <w:right w:w="100.0" w:type="dxa"/>
+            </w:tcMar>
+            <w:vAlign w:val="center"/>
+          </w:tcPr>
+          <w:p>
+            <w:pPr>
+              <w:keepNext w:val="0"/>
+              <w:keepLines w:val="0"/>
+              <w:widowControl w:val="0"/>
+              <w:spacing w:lineRule="auto" w:after="0" w:line="240" w:before="0"/>
+              <w:ind w:left="0" w:firstLine="0" w:right="0"/>
+              <w:contextualSpacing w:val="0"/>
+              <w:jc w:val="center"/>
+            </w:pPr>
+            <w:r>
+              <w:rPr>
+                <w:rFonts w:cs="Consolas" w:hAnsi="Consolas" w:eastAsia="Consolas" w:ascii="Consolas"/>
+                <w:b w:val="1"/>
+                <w:u w:val="single"/>
+                <w:rtl w:val="0"/>
+              </w:rPr>
+              <w:t xml:space="preserve">Maintenance</w:t>
+            </w:r>
+          </w:p>
+        </w:tc>
+        <w:tc>
+          <w:tcPr>
+            <w:tcMar>
+              <w:top w:w="100.0" w:type="dxa"/>
+              <w:left w:w="100.0" w:type="dxa"/>
+              <w:bottom w:w="100.0" w:type="dxa"/>
+              <w:right w:w="100.0" w:type="dxa"/>
+            </w:tcMar>
+            <w:vAlign w:val="center"/>
+          </w:tcPr>
+          <w:p>
+            <w:pPr>
+              <w:keepNext w:val="0"/>
+              <w:keepLines w:val="0"/>
+              <w:widowControl w:val="0"/>
+              <w:spacing w:lineRule="auto" w:after="0" w:line="240" w:before="0"/>
+              <w:ind w:left="0" w:firstLine="0" w:right="0"/>
+              <w:contextualSpacing w:val="0"/>
+              <w:jc w:val="center"/>
+            </w:pPr>
+            <w:r>
+              <w:rPr>
+                <w:rFonts w:cs="Consolas" w:hAnsi="Consolas" w:eastAsia="Consolas" w:ascii="Consolas"/>
+                <w:b w:val="1"/>
+                <w:u w:val="single"/>
+                <w:rtl w:val="0"/>
+              </w:rPr>
+              <w:t xml:space="preserve">Admin</w:t>
+            </w:r>
+          </w:p>
+        </w:tc>
+      </w:tr>
+      <w:tr>
+        <w:tc>
+          <w:tcPr>
+            <w:tcMar>
+              <w:top w:w="100.0" w:type="dxa"/>
+              <w:left w:w="100.0" w:type="dxa"/>
+              <w:bottom w:w="100.0" w:type="dxa"/>
+              <w:right w:w="100.0" w:type="dxa"/>
+            </w:tcMar>
+            <w:vAlign w:val="center"/>
+          </w:tcPr>
+          <w:p>
+            <w:pPr>
+              <w:keepNext w:val="0"/>
+              <w:keepLines w:val="0"/>
+              <w:widowControl w:val="0"/>
+              <w:spacing w:lineRule="auto" w:after="0" w:line="240" w:before="0"/>
+              <w:ind w:left="0" w:firstLine="0" w:right="0"/>
+              <w:contextualSpacing w:val="0"/>
+              <w:jc w:val="center"/>
+            </w:pPr>
+            <w:r>
+              <w:rPr>
+                <w:rFonts w:cs="Consolas" w:hAnsi="Consolas" w:eastAsia="Consolas" w:ascii="Consolas"/>
+                <w:rtl w:val="0"/>
+              </w:rPr>
+              <w:t xml:space="preserve">Login Name</w:t>
+            </w:r>
+          </w:p>
+        </w:tc>
+        <w:tc>
+          <w:tcPr>
+            <w:tcMar>
+              <w:top w:w="100.0" w:type="dxa"/>
+              <w:left w:w="100.0" w:type="dxa"/>
+              <w:bottom w:w="100.0" w:type="dxa"/>
+              <w:right w:w="100.0" w:type="dxa"/>
+            </w:tcMar>
+            <w:vAlign w:val="center"/>
+          </w:tcPr>
+          <w:p>
+            <w:pPr>
+              <w:keepNext w:val="0"/>
+              <w:keepLines w:val="0"/>
+              <w:widowControl w:val="0"/>
+              <w:spacing w:lineRule="auto" w:after="0" w:line="240" w:before="0"/>
+              <w:ind w:left="0" w:firstLine="0" w:right="0"/>
+              <w:contextualSpacing w:val="0"/>
+              <w:jc w:val="center"/>
+            </w:pPr>
+            <w:r>
+              <w:rPr>
+                <w:rFonts w:cs="Consolas" w:hAnsi="Consolas" w:eastAsia="Consolas" w:ascii="Consolas"/>
+                <w:rtl w:val="0"/>
+              </w:rPr>
+              <w:t xml:space="preserve">String</w:t>
+            </w:r>
+          </w:p>
+        </w:tc>
+        <w:tc>
+          <w:tcPr>
+            <w:tcMar>
+              <w:top w:w="100.0" w:type="dxa"/>
+              <w:left w:w="100.0" w:type="dxa"/>
+              <w:bottom w:w="100.0" w:type="dxa"/>
+              <w:right w:w="100.0" w:type="dxa"/>
+            </w:tcMar>
+            <w:vAlign w:val="center"/>
+          </w:tcPr>
+          <w:p>
+            <w:pPr>
+              <w:keepNext w:val="0"/>
+              <w:keepLines w:val="0"/>
+              <w:widowControl w:val="0"/>
+              <w:spacing w:lineRule="auto" w:after="0" w:line="240" w:before="0"/>
+              <w:ind w:left="0" w:firstLine="0" w:right="0"/>
+              <w:contextualSpacing w:val="0"/>
+              <w:jc w:val="center"/>
+            </w:pPr>
+            <w:r>
+              <w:rPr>
+                <w:rFonts w:cs="Consolas" w:hAnsi="Consolas" w:eastAsia="Consolas" w:ascii="Consolas"/>
+                <w:rtl w:val="0"/>
+              </w:rPr>
+              <w:t xml:space="preserve">&lt;= 200 Characters</w:t>
+            </w:r>
+          </w:p>
+        </w:tc>
+        <w:tc>
+          <w:tcPr>
+            <w:tcMar>
+              <w:top w:w="100.0" w:type="dxa"/>
+              <w:left w:w="100.0" w:type="dxa"/>
+              <w:bottom w:w="100.0" w:type="dxa"/>
+              <w:right w:w="100.0" w:type="dxa"/>
+            </w:tcMar>
+            <w:vAlign w:val="center"/>
+          </w:tcPr>
+          <w:p>
+            <w:pPr>
+              <w:keepNext w:val="0"/>
+              <w:keepLines w:val="0"/>
+              <w:widowControl w:val="0"/>
+              <w:spacing w:lineRule="auto" w:after="0" w:line="240" w:before="0"/>
+              <w:ind w:left="0" w:firstLine="0" w:right="0"/>
+              <w:contextualSpacing w:val="0"/>
+              <w:jc w:val="center"/>
+            </w:pPr>
+            <w:r>
+              <w:rPr>
+                <w:rFonts w:cs="Consolas" w:hAnsi="Consolas" w:eastAsia="Consolas" w:ascii="Consolas"/>
+                <w:rtl w:val="0"/>
+              </w:rPr>
+              <w:t xml:space="preserve">X</w:t>
+            </w:r>
+          </w:p>
+        </w:tc>
+        <w:tc>
+          <w:tcPr>
+            <w:tcMar>
+              <w:top w:w="100.0" w:type="dxa"/>
+              <w:left w:w="100.0" w:type="dxa"/>
+              <w:bottom w:w="100.0" w:type="dxa"/>
+              <w:right w:w="100.0" w:type="dxa"/>
+            </w:tcMar>
+            <w:vAlign w:val="center"/>
+          </w:tcPr>
+          <w:p>
+            <w:pPr>
+              <w:keepNext w:val="0"/>
+              <w:keepLines w:val="0"/>
+              <w:widowControl w:val="0"/>
+              <w:spacing w:lineRule="auto" w:after="0" w:line="240" w:before="0"/>
+              <w:ind w:left="0" w:firstLine="0" w:right="0"/>
+              <w:contextualSpacing w:val="0"/>
+              <w:jc w:val="center"/>
+            </w:pPr>
+            <w:r>
+              <w:rPr>
+                <w:rFonts w:cs="Consolas" w:hAnsi="Consolas" w:eastAsia="Consolas" w:ascii="Consolas"/>
+                <w:rtl w:val="0"/>
+              </w:rPr>
+              <w:t xml:space="preserve">X</w:t>
+            </w:r>
+          </w:p>
+        </w:tc>
+        <w:tc>
+          <w:tcPr>
+            <w:tcMar>
+              <w:top w:w="100.0" w:type="dxa"/>
+              <w:left w:w="100.0" w:type="dxa"/>
+              <w:bottom w:w="100.0" w:type="dxa"/>
+              <w:right w:w="100.0" w:type="dxa"/>
+            </w:tcMar>
+            <w:vAlign w:val="center"/>
+          </w:tcPr>
+          <w:p>
+            <w:pPr>
+              <w:keepNext w:val="0"/>
+              <w:keepLines w:val="0"/>
+              <w:widowControl w:val="0"/>
+              <w:spacing w:lineRule="auto" w:after="0" w:line="240" w:before="0"/>
+              <w:ind w:left="0" w:firstLine="0" w:right="0"/>
+              <w:contextualSpacing w:val="0"/>
+              <w:jc w:val="center"/>
+            </w:pPr>
+            <w:r>
+              <w:rPr>
+                <w:rFonts w:cs="Consolas" w:hAnsi="Consolas" w:eastAsia="Consolas" w:ascii="Consolas"/>
+                <w:rtl w:val="0"/>
+              </w:rPr>
+              <w:t xml:space="preserve">X</w:t>
+            </w:r>
+          </w:p>
+        </w:tc>
+      </w:tr>
+      <w:tr>
+        <w:tc>
+          <w:tcPr>
+            <w:tcMar>
+              <w:top w:w="100.0" w:type="dxa"/>
+              <w:left w:w="100.0" w:type="dxa"/>
+              <w:bottom w:w="100.0" w:type="dxa"/>
+              <w:right w:w="100.0" w:type="dxa"/>
+            </w:tcMar>
+            <w:vAlign w:val="center"/>
+          </w:tcPr>
+          <w:p>
+            <w:pPr>
+              <w:keepNext w:val="0"/>
+              <w:keepLines w:val="0"/>
+              <w:widowControl w:val="0"/>
+              <w:spacing w:lineRule="auto" w:after="0" w:line="240" w:before="0"/>
+              <w:ind w:left="0" w:firstLine="0" w:right="0"/>
+              <w:contextualSpacing w:val="0"/>
+              <w:jc w:val="center"/>
+            </w:pPr>
+            <w:r>
+              <w:rPr>
+                <w:rFonts w:cs="Consolas" w:hAnsi="Consolas" w:eastAsia="Consolas" w:ascii="Consolas"/>
+                <w:rtl w:val="0"/>
+              </w:rPr>
+              <w:t xml:space="preserve">Login Password</w:t>
+            </w:r>
+          </w:p>
+        </w:tc>
+        <w:tc>
+          <w:tcPr>
+            <w:tcMar>
+              <w:top w:w="100.0" w:type="dxa"/>
+              <w:left w:w="100.0" w:type="dxa"/>
+              <w:bottom w:w="100.0" w:type="dxa"/>
+              <w:right w:w="100.0" w:type="dxa"/>
+            </w:tcMar>
+            <w:vAlign w:val="center"/>
+          </w:tcPr>
+          <w:p>
+            <w:pPr>
+              <w:keepNext w:val="0"/>
+              <w:keepLines w:val="0"/>
+              <w:widowControl w:val="0"/>
+              <w:spacing w:lineRule="auto" w:after="0" w:line="240" w:before="0"/>
+              <w:ind w:left="0" w:firstLine="0" w:right="0"/>
+              <w:contextualSpacing w:val="0"/>
+              <w:jc w:val="center"/>
+            </w:pPr>
+            <w:r>
+              <w:rPr>
+                <w:rFonts w:cs="Consolas" w:hAnsi="Consolas" w:eastAsia="Consolas" w:ascii="Consolas"/>
+                <w:rtl w:val="0"/>
+              </w:rPr>
+              <w:t xml:space="preserve">String</w:t>
+            </w:r>
+          </w:p>
+        </w:tc>
+        <w:tc>
+          <w:tcPr>
+            <w:tcMar>
+              <w:top w:w="100.0" w:type="dxa"/>
+              <w:left w:w="100.0" w:type="dxa"/>
+              <w:bottom w:w="100.0" w:type="dxa"/>
+              <w:right w:w="100.0" w:type="dxa"/>
+            </w:tcMar>
+            <w:vAlign w:val="center"/>
+          </w:tcPr>
+          <w:p>
+            <w:pPr>
+              <w:keepNext w:val="0"/>
+              <w:keepLines w:val="0"/>
+              <w:widowControl w:val="0"/>
+              <w:spacing w:lineRule="auto" w:after="0" w:line="240" w:before="0"/>
+              <w:ind w:left="0" w:firstLine="0" w:right="0"/>
+              <w:contextualSpacing w:val="0"/>
+              <w:jc w:val="center"/>
+            </w:pPr>
+            <w:r>
+              <w:rPr>
+                <w:rFonts w:cs="Consolas" w:hAnsi="Consolas" w:eastAsia="Consolas" w:ascii="Consolas"/>
+                <w:rtl w:val="0"/>
+              </w:rPr>
+              <w:t xml:space="preserve">&lt;= 200 Characters</w:t>
+            </w:r>
+          </w:p>
+        </w:tc>
+        <w:tc>
+          <w:tcPr>
+            <w:tcMar>
+              <w:top w:w="100.0" w:type="dxa"/>
+              <w:left w:w="100.0" w:type="dxa"/>
+              <w:bottom w:w="100.0" w:type="dxa"/>
+              <w:right w:w="100.0" w:type="dxa"/>
+            </w:tcMar>
+            <w:vAlign w:val="center"/>
+          </w:tcPr>
+          <w:p>
+            <w:pPr>
+              <w:keepNext w:val="0"/>
+              <w:keepLines w:val="0"/>
+              <w:widowControl w:val="0"/>
+              <w:spacing w:lineRule="auto" w:after="0" w:line="240" w:before="0"/>
+              <w:ind w:left="0" w:firstLine="0" w:right="0"/>
+              <w:contextualSpacing w:val="0"/>
+              <w:jc w:val="center"/>
+            </w:pPr>
+            <w:r>
+              <w:rPr>
+                <w:rFonts w:cs="Consolas" w:hAnsi="Consolas" w:eastAsia="Consolas" w:ascii="Consolas"/>
+                <w:rtl w:val="0"/>
+              </w:rPr>
+              <w:t xml:space="preserve">X</w:t>
+            </w:r>
+          </w:p>
+        </w:tc>
+        <w:tc>
+          <w:tcPr>
+            <w:tcMar>
+              <w:top w:w="100.0" w:type="dxa"/>
+              <w:left w:w="100.0" w:type="dxa"/>
+              <w:bottom w:w="100.0" w:type="dxa"/>
+              <w:right w:w="100.0" w:type="dxa"/>
+            </w:tcMar>
+            <w:vAlign w:val="center"/>
+          </w:tcPr>
+          <w:p>
+            <w:pPr>
+              <w:keepNext w:val="0"/>
+              <w:keepLines w:val="0"/>
+              <w:widowControl w:val="0"/>
+              <w:spacing w:lineRule="auto" w:after="0" w:line="240" w:before="0"/>
+              <w:ind w:left="0" w:firstLine="0" w:right="0"/>
+              <w:contextualSpacing w:val="0"/>
+              <w:jc w:val="center"/>
+            </w:pPr>
+            <w:r>
+              <w:rPr>
+                <w:rFonts w:cs="Consolas" w:hAnsi="Consolas" w:eastAsia="Consolas" w:ascii="Consolas"/>
+                <w:rtl w:val="0"/>
+              </w:rPr>
+              <w:t xml:space="preserve">X</w:t>
+            </w:r>
+          </w:p>
+        </w:tc>
+        <w:tc>
+          <w:tcPr>
+            <w:tcMar>
+              <w:top w:w="100.0" w:type="dxa"/>
+              <w:left w:w="100.0" w:type="dxa"/>
+              <w:bottom w:w="100.0" w:type="dxa"/>
+              <w:right w:w="100.0" w:type="dxa"/>
+            </w:tcMar>
+            <w:vAlign w:val="center"/>
+          </w:tcPr>
+          <w:p>
+            <w:pPr>
+              <w:keepNext w:val="0"/>
+              <w:keepLines w:val="0"/>
+              <w:widowControl w:val="0"/>
+              <w:spacing w:lineRule="auto" w:after="0" w:line="240" w:before="0"/>
+              <w:ind w:left="0" w:firstLine="0" w:right="0"/>
+              <w:contextualSpacing w:val="0"/>
+              <w:jc w:val="center"/>
+            </w:pPr>
+            <w:r>
+              <w:rPr>
+                <w:rFonts w:cs="Consolas" w:hAnsi="Consolas" w:eastAsia="Consolas" w:ascii="Consolas"/>
+                <w:rtl w:val="0"/>
+              </w:rPr>
+              <w:t xml:space="preserve">X</w:t>
+            </w:r>
+          </w:p>
+        </w:tc>
+      </w:tr>
+      <w:tr>
+        <w:tc>
+          <w:tcPr>
+            <w:tcMar>
+              <w:top w:w="100.0" w:type="dxa"/>
+              <w:left w:w="100.0" w:type="dxa"/>
+              <w:bottom w:w="100.0" w:type="dxa"/>
+              <w:right w:w="100.0" w:type="dxa"/>
+            </w:tcMar>
+            <w:vAlign w:val="center"/>
+          </w:tcPr>
+          <w:p>
+            <w:pPr>
+              <w:keepNext w:val="0"/>
+              <w:keepLines w:val="0"/>
+              <w:widowControl w:val="0"/>
+              <w:spacing w:lineRule="auto" w:after="0" w:line="240" w:before="0"/>
+              <w:ind w:left="0" w:firstLine="0" w:right="0"/>
+              <w:contextualSpacing w:val="0"/>
+              <w:jc w:val="center"/>
+            </w:pPr>
+            <w:r>
+              <w:rPr>
+                <w:rFonts w:cs="Consolas" w:hAnsi="Consolas" w:eastAsia="Consolas" w:ascii="Consolas"/>
+                <w:rtl w:val="0"/>
+              </w:rPr>
+              <w:t xml:space="preserve">Sign up Fields</w:t>
+            </w:r>
+          </w:p>
+        </w:tc>
+        <w:tc>
+          <w:tcPr>
+            <w:tcMar>
+              <w:top w:w="100.0" w:type="dxa"/>
+              <w:left w:w="100.0" w:type="dxa"/>
+              <w:bottom w:w="100.0" w:type="dxa"/>
+              <w:right w:w="100.0" w:type="dxa"/>
+            </w:tcMar>
+            <w:vAlign w:val="center"/>
+          </w:tcPr>
+          <w:p>
+            <w:pPr>
+              <w:keepNext w:val="0"/>
+              <w:keepLines w:val="0"/>
+              <w:widowControl w:val="0"/>
+              <w:spacing w:lineRule="auto" w:after="0" w:line="240" w:before="0"/>
+              <w:ind w:left="0" w:firstLine="0" w:right="0"/>
+              <w:contextualSpacing w:val="0"/>
+              <w:jc w:val="center"/>
+            </w:pPr>
+            <w:r>
+              <w:rPr>
+                <w:rFonts w:cs="Consolas" w:hAnsi="Consolas" w:eastAsia="Consolas" w:ascii="Consolas"/>
+                <w:rtl w:val="0"/>
+              </w:rPr>
+              <w:t xml:space="preserve">Strings</w:t>
+            </w:r>
+          </w:p>
+        </w:tc>
+        <w:tc>
+          <w:tcPr>
+            <w:tcMar>
+              <w:top w:w="100.0" w:type="dxa"/>
+              <w:left w:w="100.0" w:type="dxa"/>
+              <w:bottom w:w="100.0" w:type="dxa"/>
+              <w:right w:w="100.0" w:type="dxa"/>
+            </w:tcMar>
+            <w:vAlign w:val="center"/>
+          </w:tcPr>
+          <w:p>
+            <w:pPr>
+              <w:keepNext w:val="0"/>
+              <w:keepLines w:val="0"/>
+              <w:widowControl w:val="0"/>
+              <w:spacing w:lineRule="auto" w:after="0" w:line="240" w:before="0"/>
+              <w:ind w:left="0" w:firstLine="0" w:right="0"/>
+              <w:contextualSpacing w:val="0"/>
+              <w:jc w:val="center"/>
+            </w:pPr>
+            <w:r>
+              <w:rPr>
+                <w:rFonts w:cs="Consolas" w:hAnsi="Consolas" w:eastAsia="Consolas" w:ascii="Consolas"/>
+                <w:rtl w:val="0"/>
+              </w:rPr>
+              <w:t xml:space="preserve">&lt;= 200 Characters</w:t>
+            </w:r>
+          </w:p>
+        </w:tc>
+        <w:tc>
+          <w:tcPr>
+            <w:tcMar>
+              <w:top w:w="100.0" w:type="dxa"/>
+              <w:left w:w="100.0" w:type="dxa"/>
+              <w:bottom w:w="100.0" w:type="dxa"/>
+              <w:right w:w="100.0" w:type="dxa"/>
+            </w:tcMar>
+            <w:vAlign w:val="center"/>
+          </w:tcPr>
+          <w:p>
+            <w:pPr>
+              <w:keepNext w:val="0"/>
+              <w:keepLines w:val="0"/>
+              <w:widowControl w:val="0"/>
+              <w:spacing w:lineRule="auto" w:after="0" w:line="240" w:before="0"/>
+              <w:ind w:left="0" w:firstLine="0" w:right="0"/>
+              <w:contextualSpacing w:val="0"/>
+              <w:jc w:val="center"/>
+            </w:pPr>
+            <w:r>
+              <w:rPr>
+                <w:rFonts w:cs="Consolas" w:hAnsi="Consolas" w:eastAsia="Consolas" w:ascii="Consolas"/>
+                <w:rtl w:val="0"/>
+              </w:rPr>
+              <w:t xml:space="preserve">X</w:t>
+            </w:r>
+          </w:p>
+        </w:tc>
+        <w:tc>
+          <w:tcPr>
+            <w:tcMar>
+              <w:top w:w="100.0" w:type="dxa"/>
+              <w:left w:w="100.0" w:type="dxa"/>
+              <w:bottom w:w="100.0" w:type="dxa"/>
+              <w:right w:w="100.0" w:type="dxa"/>
+            </w:tcMar>
+            <w:vAlign w:val="center"/>
+          </w:tcPr>
+          <w:p>
+            <w:pPr>
+              <w:keepNext w:val="0"/>
+              <w:keepLines w:val="0"/>
+              <w:widowControl w:val="0"/>
+              <w:spacing w:lineRule="auto" w:after="0" w:line="240" w:before="0"/>
+              <w:ind w:left="0" w:firstLine="0" w:right="0"/>
+              <w:contextualSpacing w:val="0"/>
+              <w:jc w:val="center"/>
+            </w:pPr>
+            <w:r>
+              <w:rPr>
+                <w:rFonts w:cs="Consolas" w:hAnsi="Consolas" w:eastAsia="Consolas" w:ascii="Consolas"/>
+                <w:rtl w:val="0"/>
+              </w:rPr>
+              <w:t xml:space="preserve">X</w:t>
+            </w:r>
+          </w:p>
+        </w:tc>
+        <w:tc>
+          <w:tcPr>
+            <w:tcMar>
+              <w:top w:w="100.0" w:type="dxa"/>
+              <w:left w:w="100.0" w:type="dxa"/>
+              <w:bottom w:w="100.0" w:type="dxa"/>
+              <w:right w:w="100.0" w:type="dxa"/>
+            </w:tcMar>
+            <w:vAlign w:val="center"/>
+          </w:tcPr>
+          <w:p>
+            <w:pPr>
+              <w:keepNext w:val="0"/>
+              <w:keepLines w:val="0"/>
+              <w:widowControl w:val="0"/>
+              <w:spacing w:lineRule="auto" w:after="0" w:line="240" w:before="0"/>
+              <w:ind w:left="0" w:firstLine="0" w:right="0"/>
+              <w:contextualSpacing w:val="0"/>
+              <w:jc w:val="center"/>
+            </w:pPr>
+            <w:r>
+              <w:rPr>
+                <w:rFonts w:cs="Consolas" w:hAnsi="Consolas" w:eastAsia="Consolas" w:ascii="Consolas"/>
+                <w:rtl w:val="0"/>
+              </w:rPr>
+              <w:t xml:space="preserve">X</w:t>
+            </w:r>
+          </w:p>
+        </w:tc>
+      </w:tr>
+      <w:tr>
+        <w:tc>
+          <w:tcPr>
+            <w:tcMar>
+              <w:top w:w="100.0" w:type="dxa"/>
+              <w:left w:w="100.0" w:type="dxa"/>
+              <w:bottom w:w="100.0" w:type="dxa"/>
+              <w:right w:w="100.0" w:type="dxa"/>
+            </w:tcMar>
+            <w:vAlign w:val="center"/>
+          </w:tcPr>
+          <w:p>
+            <w:pPr>
+              <w:keepNext w:val="0"/>
+              <w:keepLines w:val="0"/>
+              <w:widowControl w:val="0"/>
+              <w:spacing w:lineRule="auto" w:after="0" w:line="240" w:before="0"/>
+              <w:ind w:left="0" w:firstLine="0" w:right="0"/>
+              <w:contextualSpacing w:val="0"/>
+              <w:jc w:val="center"/>
+            </w:pPr>
+            <w:r>
+              <w:rPr>
+                <w:rFonts w:cs="Consolas" w:hAnsi="Consolas" w:eastAsia="Consolas" w:ascii="Consolas"/>
+                <w:rtl w:val="0"/>
+              </w:rPr>
+              <w:t xml:space="preserve">Search Field</w:t>
+            </w:r>
+          </w:p>
+        </w:tc>
+        <w:tc>
+          <w:tcPr>
+            <w:tcMar>
+              <w:top w:w="100.0" w:type="dxa"/>
+              <w:left w:w="100.0" w:type="dxa"/>
+              <w:bottom w:w="100.0" w:type="dxa"/>
+              <w:right w:w="100.0" w:type="dxa"/>
+            </w:tcMar>
+            <w:vAlign w:val="center"/>
+          </w:tcPr>
+          <w:p>
+            <w:pPr>
+              <w:keepNext w:val="0"/>
+              <w:keepLines w:val="0"/>
+              <w:widowControl w:val="0"/>
+              <w:spacing w:lineRule="auto" w:after="0" w:line="240" w:before="0"/>
+              <w:ind w:left="0" w:firstLine="0" w:right="0"/>
+              <w:contextualSpacing w:val="0"/>
+              <w:jc w:val="center"/>
+            </w:pPr>
+            <w:r>
+              <w:rPr>
+                <w:rFonts w:cs="Consolas" w:hAnsi="Consolas" w:eastAsia="Consolas" w:ascii="Consolas"/>
+                <w:rtl w:val="0"/>
+              </w:rPr>
+              <w:t xml:space="preserve">String</w:t>
+            </w:r>
+          </w:p>
+        </w:tc>
+        <w:tc>
+          <w:tcPr>
+            <w:tcMar>
+              <w:top w:w="100.0" w:type="dxa"/>
+              <w:left w:w="100.0" w:type="dxa"/>
+              <w:bottom w:w="100.0" w:type="dxa"/>
+              <w:right w:w="100.0" w:type="dxa"/>
+            </w:tcMar>
+            <w:vAlign w:val="center"/>
+          </w:tcPr>
+          <w:p>
+            <w:pPr>
+              <w:keepNext w:val="0"/>
+              <w:keepLines w:val="0"/>
+              <w:widowControl w:val="0"/>
+              <w:spacing w:lineRule="auto" w:after="0" w:line="240" w:before="0"/>
+              <w:ind w:left="0" w:firstLine="0" w:right="0"/>
+              <w:contextualSpacing w:val="0"/>
+              <w:jc w:val="center"/>
+            </w:pPr>
+            <w:r>
+              <w:rPr>
+                <w:rFonts w:cs="Consolas" w:hAnsi="Consolas" w:eastAsia="Consolas" w:ascii="Consolas"/>
+                <w:rtl w:val="0"/>
+              </w:rPr>
+              <w:t xml:space="preserve">&lt;= 200 Characters</w:t>
+            </w:r>
+          </w:p>
+        </w:tc>
+        <w:tc>
+          <w:tcPr>
+            <w:tcMar>
+              <w:top w:w="100.0" w:type="dxa"/>
+              <w:left w:w="100.0" w:type="dxa"/>
+              <w:bottom w:w="100.0" w:type="dxa"/>
+              <w:right w:w="100.0" w:type="dxa"/>
+            </w:tcMar>
+            <w:vAlign w:val="center"/>
+          </w:tcPr>
+          <w:p>
+            <w:pPr>
+              <w:keepNext w:val="0"/>
+              <w:keepLines w:val="0"/>
+              <w:widowControl w:val="0"/>
+              <w:spacing w:lineRule="auto" w:after="0" w:line="240" w:before="0"/>
+              <w:ind w:left="0" w:firstLine="0" w:right="0"/>
+              <w:contextualSpacing w:val="0"/>
+              <w:jc w:val="center"/>
+            </w:pPr>
+            <w:r>
+              <w:rPr>
+                <w:rFonts w:cs="Consolas" w:hAnsi="Consolas" w:eastAsia="Consolas" w:ascii="Consolas"/>
+                <w:rtl w:val="0"/>
+              </w:rPr>
+              <w:t xml:space="preserve">X</w:t>
+            </w:r>
+          </w:p>
+        </w:tc>
+        <w:tc>
+          <w:tcPr>
+            <w:tcMar>
+              <w:top w:w="100.0" w:type="dxa"/>
+              <w:left w:w="100.0" w:type="dxa"/>
+              <w:bottom w:w="100.0" w:type="dxa"/>
+              <w:right w:w="100.0" w:type="dxa"/>
+            </w:tcMar>
+            <w:vAlign w:val="center"/>
+          </w:tcPr>
+          <w:p>
+            <w:pPr>
+              <w:keepNext w:val="0"/>
+              <w:keepLines w:val="0"/>
+              <w:widowControl w:val="0"/>
+              <w:spacing w:lineRule="auto" w:after="0" w:line="240" w:before="0"/>
+              <w:ind w:left="0" w:firstLine="0" w:right="0"/>
+              <w:contextualSpacing w:val="0"/>
+              <w:jc w:val="center"/>
+            </w:pPr>
+            <w:r>
+              <w:rPr>
+                <w:rFonts w:cs="Consolas" w:hAnsi="Consolas" w:eastAsia="Consolas" w:ascii="Consolas"/>
+                <w:rtl w:val="0"/>
+              </w:rPr>
+              <w:t xml:space="preserve">X</w:t>
+            </w:r>
+          </w:p>
+        </w:tc>
+        <w:tc>
+          <w:tcPr>
+            <w:tcMar>
+              <w:top w:w="100.0" w:type="dxa"/>
+              <w:left w:w="100.0" w:type="dxa"/>
+              <w:bottom w:w="100.0" w:type="dxa"/>
+              <w:right w:w="100.0" w:type="dxa"/>
+            </w:tcMar>
+            <w:vAlign w:val="center"/>
+          </w:tcPr>
+          <w:p>
+            <w:pPr>
+              <w:keepNext w:val="0"/>
+              <w:keepLines w:val="0"/>
+              <w:widowControl w:val="0"/>
+              <w:spacing w:lineRule="auto" w:after="0" w:line="240" w:before="0"/>
+              <w:ind w:left="0" w:firstLine="0" w:right="0"/>
+              <w:contextualSpacing w:val="0"/>
+              <w:jc w:val="center"/>
+            </w:pPr>
+            <w:r>
+              <w:rPr>
+                <w:rFonts w:cs="Consolas" w:hAnsi="Consolas" w:eastAsia="Consolas" w:ascii="Consolas"/>
+                <w:rtl w:val="0"/>
+              </w:rPr>
+              <w:t xml:space="preserve">X</w:t>
+            </w:r>
+          </w:p>
+        </w:tc>
+      </w:tr>
+      <w:tr>
+        <w:tc>
+          <w:tcPr>
+            <w:tcMar>
+              <w:top w:w="100.0" w:type="dxa"/>
+              <w:left w:w="100.0" w:type="dxa"/>
+              <w:bottom w:w="100.0" w:type="dxa"/>
+              <w:right w:w="100.0" w:type="dxa"/>
+            </w:tcMar>
+            <w:vAlign w:val="center"/>
+          </w:tcPr>
+          <w:p>
+            <w:pPr>
+              <w:keepNext w:val="0"/>
+              <w:keepLines w:val="0"/>
+              <w:widowControl w:val="0"/>
+              <w:spacing w:lineRule="auto" w:after="0" w:line="240" w:before="0"/>
+              <w:ind w:left="0" w:firstLine="0" w:right="0"/>
+              <w:contextualSpacing w:val="0"/>
+              <w:jc w:val="center"/>
+            </w:pPr>
+            <w:r>
+              <w:rPr>
+                <w:rFonts w:cs="Consolas" w:hAnsi="Consolas" w:eastAsia="Consolas" w:ascii="Consolas"/>
+                <w:rtl w:val="0"/>
+              </w:rPr>
+              <w:t xml:space="preserve">Reserve Car</w:t>
+            </w:r>
+          </w:p>
+        </w:tc>
+        <w:tc>
+          <w:tcPr>
+            <w:tcMar>
+              <w:top w:w="100.0" w:type="dxa"/>
+              <w:left w:w="100.0" w:type="dxa"/>
+              <w:bottom w:w="100.0" w:type="dxa"/>
+              <w:right w:w="100.0" w:type="dxa"/>
+            </w:tcMar>
+            <w:vAlign w:val="center"/>
+          </w:tcPr>
+          <w:p>
+            <w:pPr>
+              <w:keepNext w:val="0"/>
+              <w:keepLines w:val="0"/>
+              <w:widowControl w:val="0"/>
+              <w:spacing w:lineRule="auto" w:after="0" w:line="240" w:before="0"/>
+              <w:ind w:left="0" w:firstLine="0" w:right="0"/>
+              <w:contextualSpacing w:val="0"/>
+              <w:jc w:val="center"/>
+            </w:pPr>
+            <w:r>
+              <w:rPr>
+                <w:rFonts w:cs="Consolas" w:hAnsi="Consolas" w:eastAsia="Consolas" w:ascii="Consolas"/>
+                <w:rtl w:val="0"/>
+              </w:rPr>
+              <w:t xml:space="preserve">Date</w:t>
+            </w:r>
+          </w:p>
+        </w:tc>
+        <w:tc>
+          <w:tcPr>
+            <w:tcMar>
+              <w:top w:w="100.0" w:type="dxa"/>
+              <w:left w:w="100.0" w:type="dxa"/>
+              <w:bottom w:w="100.0" w:type="dxa"/>
+              <w:right w:w="100.0" w:type="dxa"/>
+            </w:tcMar>
+            <w:vAlign w:val="center"/>
+          </w:tcPr>
+          <w:p>
+            <w:pPr>
+              <w:keepNext w:val="0"/>
+              <w:keepLines w:val="0"/>
+              <w:widowControl w:val="0"/>
+              <w:spacing w:lineRule="auto" w:after="0" w:line="240" w:before="0"/>
+              <w:ind w:left="0" w:firstLine="0" w:right="0"/>
+              <w:contextualSpacing w:val="0"/>
+              <w:jc w:val="center"/>
+            </w:pPr>
+            <w:r>
+              <w:rPr>
+                <w:rFonts w:cs="Consolas" w:hAnsi="Consolas" w:eastAsia="Consolas" w:ascii="Consolas"/>
+                <w:rtl w:val="0"/>
+              </w:rPr>
+              <w:t xml:space="preserve">MM-DD-YYYY Integer Format</w:t>
+            </w:r>
+          </w:p>
+        </w:tc>
+        <w:tc>
+          <w:tcPr>
+            <w:tcMar>
+              <w:top w:w="100.0" w:type="dxa"/>
+              <w:left w:w="100.0" w:type="dxa"/>
+              <w:bottom w:w="100.0" w:type="dxa"/>
+              <w:right w:w="100.0" w:type="dxa"/>
+            </w:tcMar>
+            <w:vAlign w:val="center"/>
+          </w:tcPr>
+          <w:p>
+            <w:pPr>
+              <w:keepNext w:val="0"/>
+              <w:keepLines w:val="0"/>
+              <w:widowControl w:val="0"/>
+              <w:spacing w:lineRule="auto" w:after="0" w:line="240" w:before="0"/>
+              <w:ind w:left="0" w:firstLine="0" w:right="0"/>
+              <w:contextualSpacing w:val="0"/>
+              <w:jc w:val="center"/>
+            </w:pPr>
+            <w:r>
+              <w:rPr>
+                <w:rFonts w:cs="Consolas" w:hAnsi="Consolas" w:eastAsia="Consolas" w:ascii="Consolas"/>
+                <w:rtl w:val="0"/>
+              </w:rPr>
+              <w:t xml:space="preserve">X</w:t>
+            </w:r>
+          </w:p>
+        </w:tc>
+        <w:tc>
+          <w:tcPr>
+            <w:tcMar>
+              <w:top w:w="100.0" w:type="dxa"/>
+              <w:left w:w="100.0" w:type="dxa"/>
+              <w:bottom w:w="100.0" w:type="dxa"/>
+              <w:right w:w="100.0" w:type="dxa"/>
+            </w:tcMar>
+            <w:vAlign w:val="center"/>
+          </w:tcPr>
+          <w:p>
+            <w:pPr>
+              <w:keepNext w:val="0"/>
+              <w:keepLines w:val="0"/>
+              <w:widowControl w:val="0"/>
+              <w:spacing w:lineRule="auto" w:after="0" w:line="240" w:before="0"/>
+              <w:ind w:left="0" w:firstLine="0" w:right="0"/>
+              <w:contextualSpacing w:val="0"/>
+              <w:jc w:val="center"/>
+            </w:pPr>
+            <w:r>
+              <w:rPr>
+                <w:rFonts w:cs="Consolas" w:hAnsi="Consolas" w:eastAsia="Consolas" w:ascii="Consolas"/>
+                <w:rtl w:val="0"/>
+              </w:rPr>
+              <w:t xml:space="preserve">X</w:t>
+            </w:r>
+          </w:p>
+        </w:tc>
+        <w:tc>
+          <w:tcPr>
+            <w:tcMar>
+              <w:top w:w="100.0" w:type="dxa"/>
+              <w:left w:w="100.0" w:type="dxa"/>
+              <w:bottom w:w="100.0" w:type="dxa"/>
+              <w:right w:w="100.0" w:type="dxa"/>
+            </w:tcMar>
+            <w:vAlign w:val="center"/>
+          </w:tcPr>
+          <w:p>
+            <w:pPr>
+              <w:keepNext w:val="0"/>
+              <w:keepLines w:val="0"/>
+              <w:widowControl w:val="0"/>
+              <w:spacing w:lineRule="auto" w:after="0" w:line="240" w:before="0"/>
+              <w:ind w:left="0" w:firstLine="0" w:right="0"/>
+              <w:contextualSpacing w:val="0"/>
+              <w:jc w:val="center"/>
+            </w:pPr>
+            <w:r>
+              <w:rPr>
+                <w:rFonts w:cs="Consolas" w:hAnsi="Consolas" w:eastAsia="Consolas" w:ascii="Consolas"/>
+                <w:rtl w:val="0"/>
+              </w:rPr>
+              <w:t xml:space="preserve">X</w:t>
+            </w:r>
+          </w:p>
+        </w:tc>
+      </w:tr>
+      <w:tr>
+        <w:tc>
+          <w:tcPr>
+            <w:tcMar>
+              <w:top w:w="100.0" w:type="dxa"/>
+              <w:left w:w="100.0" w:type="dxa"/>
+              <w:bottom w:w="100.0" w:type="dxa"/>
+              <w:right w:w="100.0" w:type="dxa"/>
+            </w:tcMar>
+            <w:vAlign w:val="center"/>
+          </w:tcPr>
+          <w:p>
+            <w:pPr>
+              <w:widowControl w:val="0"/>
+              <w:spacing w:lineRule="auto" w:line="240"/>
+              <w:contextualSpacing w:val="0"/>
+              <w:jc w:val="center"/>
+            </w:pPr>
+            <w:r>
+              <w:rPr>
+                <w:rFonts w:cs="Consolas" w:hAnsi="Consolas" w:eastAsia="Consolas" w:ascii="Consolas"/>
+                <w:rtl w:val="0"/>
+              </w:rPr>
+              <w:t xml:space="preserve">Car Checked In/Out</w:t>
+            </w:r>
+          </w:p>
+        </w:tc>
+        <w:tc>
+          <w:tcPr>
+            <w:tcMar>
+              <w:top w:w="100.0" w:type="dxa"/>
+              <w:left w:w="100.0" w:type="dxa"/>
+              <w:bottom w:w="100.0" w:type="dxa"/>
+              <w:right w:w="100.0" w:type="dxa"/>
+            </w:tcMar>
+            <w:vAlign w:val="center"/>
+          </w:tcPr>
+          <w:p>
+            <w:pPr>
+              <w:widowControl w:val="0"/>
+              <w:spacing w:lineRule="auto" w:line="240"/>
+              <w:contextualSpacing w:val="0"/>
+              <w:jc w:val="center"/>
+            </w:pPr>
+            <w:r>
+              <w:rPr>
+                <w:rFonts w:cs="Consolas" w:hAnsi="Consolas" w:eastAsia="Consolas" w:ascii="Consolas"/>
+                <w:rtl w:val="0"/>
+              </w:rPr>
+              <w:t xml:space="preserve">Boolean</w:t>
+            </w:r>
+          </w:p>
+        </w:tc>
+        <w:tc>
+          <w:tcPr>
+            <w:tcMar>
+              <w:top w:w="100.0" w:type="dxa"/>
+              <w:left w:w="100.0" w:type="dxa"/>
+              <w:bottom w:w="100.0" w:type="dxa"/>
+              <w:right w:w="100.0" w:type="dxa"/>
+            </w:tcMar>
+            <w:vAlign w:val="center"/>
+          </w:tcPr>
+          <w:p>
+            <w:pPr>
+              <w:widowControl w:val="0"/>
+              <w:spacing w:lineRule="auto" w:line="240"/>
+              <w:contextualSpacing w:val="0"/>
+              <w:jc w:val="center"/>
+            </w:pPr>
+            <w:r>
+              <w:rPr>
+                <w:rFonts w:cs="Consolas" w:hAnsi="Consolas" w:eastAsia="Consolas" w:ascii="Consolas"/>
+                <w:rtl w:val="0"/>
+              </w:rPr>
+              <w:t xml:space="preserve">On (1) or Off (0)</w:t>
+            </w:r>
+          </w:p>
+        </w:tc>
+        <w:tc>
+          <w:tcPr>
+            <w:tcMar>
+              <w:top w:w="100.0" w:type="dxa"/>
+              <w:left w:w="100.0" w:type="dxa"/>
+              <w:bottom w:w="100.0" w:type="dxa"/>
+              <w:right w:w="100.0" w:type="dxa"/>
+            </w:tcMar>
+            <w:vAlign w:val="center"/>
+          </w:tcPr>
+          <w:p>
+            <w:pPr>
+              <w:widowControl w:val="0"/>
+              <w:spacing w:lineRule="auto" w:line="240"/>
+              <w:contextualSpacing w:val="0"/>
+              <w:jc w:val="center"/>
+            </w:pPr>
+            <w:r>
+              <w:rPr>
+                <w:rtl w:val="0"/>
+              </w:rPr>
+            </w:r>
+          </w:p>
+        </w:tc>
+        <w:tc>
+          <w:tcPr>
+            <w:tcMar>
+              <w:top w:w="100.0" w:type="dxa"/>
+              <w:left w:w="100.0" w:type="dxa"/>
+              <w:bottom w:w="100.0" w:type="dxa"/>
+              <w:right w:w="100.0" w:type="dxa"/>
+            </w:tcMar>
+            <w:vAlign w:val="center"/>
+          </w:tcPr>
+          <w:p>
+            <w:pPr>
+              <w:widowControl w:val="0"/>
+              <w:spacing w:lineRule="auto" w:line="240"/>
+              <w:contextualSpacing w:val="0"/>
+              <w:jc w:val="center"/>
+            </w:pPr>
+            <w:r>
+              <w:rPr>
+                <w:rFonts w:cs="Consolas" w:hAnsi="Consolas" w:eastAsia="Consolas" w:ascii="Consolas"/>
+                <w:rtl w:val="0"/>
+              </w:rPr>
+              <w:t xml:space="preserve">X</w:t>
+            </w:r>
+          </w:p>
+        </w:tc>
+        <w:tc>
+          <w:tcPr>
+            <w:tcMar>
+              <w:top w:w="100.0" w:type="dxa"/>
+              <w:left w:w="100.0" w:type="dxa"/>
+              <w:bottom w:w="100.0" w:type="dxa"/>
+              <w:right w:w="100.0" w:type="dxa"/>
+            </w:tcMar>
+            <w:vAlign w:val="center"/>
+          </w:tcPr>
+          <w:p>
+            <w:pPr>
+              <w:widowControl w:val="0"/>
+              <w:spacing w:lineRule="auto" w:line="240"/>
+              <w:contextualSpacing w:val="0"/>
+              <w:jc w:val="center"/>
+            </w:pPr>
+            <w:r>
+              <w:rPr>
+                <w:rFonts w:cs="Consolas" w:hAnsi="Consolas" w:eastAsia="Consolas" w:ascii="Consolas"/>
+                <w:rtl w:val="0"/>
+              </w:rPr>
+              <w:t xml:space="preserve">X</w:t>
+            </w:r>
+          </w:p>
+        </w:tc>
+      </w:tr>
+      <w:tr>
+        <w:tc>
+          <w:tcPr>
+            <w:tcMar>
+              <w:top w:w="100.0" w:type="dxa"/>
+              <w:left w:w="100.0" w:type="dxa"/>
+              <w:bottom w:w="100.0" w:type="dxa"/>
+              <w:right w:w="100.0" w:type="dxa"/>
+            </w:tcMar>
+            <w:vAlign w:val="center"/>
+          </w:tcPr>
+          <w:p>
+            <w:pPr>
+              <w:widowControl w:val="0"/>
+              <w:spacing w:lineRule="auto" w:line="240"/>
+              <w:contextualSpacing w:val="0"/>
+              <w:jc w:val="center"/>
+            </w:pPr>
+            <w:r>
+              <w:rPr>
+                <w:rFonts w:cs="Consolas" w:hAnsi="Consolas" w:eastAsia="Consolas" w:ascii="Consolas"/>
+                <w:rtl w:val="0"/>
+              </w:rPr>
+              <w:t xml:space="preserve">Car Enabled /Disabled</w:t>
+            </w:r>
+          </w:p>
+        </w:tc>
+        <w:tc>
+          <w:tcPr>
+            <w:tcMar>
+              <w:top w:w="100.0" w:type="dxa"/>
+              <w:left w:w="100.0" w:type="dxa"/>
+              <w:bottom w:w="100.0" w:type="dxa"/>
+              <w:right w:w="100.0" w:type="dxa"/>
+            </w:tcMar>
+            <w:vAlign w:val="center"/>
+          </w:tcPr>
+          <w:p>
+            <w:pPr>
+              <w:widowControl w:val="0"/>
+              <w:spacing w:lineRule="auto" w:line="240"/>
+              <w:contextualSpacing w:val="0"/>
+              <w:jc w:val="center"/>
+            </w:pPr>
+            <w:r>
+              <w:rPr>
+                <w:rFonts w:cs="Consolas" w:hAnsi="Consolas" w:eastAsia="Consolas" w:ascii="Consolas"/>
+                <w:rtl w:val="0"/>
+              </w:rPr>
+              <w:t xml:space="preserve">Boolean</w:t>
+            </w:r>
+          </w:p>
+        </w:tc>
+        <w:tc>
+          <w:tcPr>
+            <w:tcMar>
+              <w:top w:w="100.0" w:type="dxa"/>
+              <w:left w:w="100.0" w:type="dxa"/>
+              <w:bottom w:w="100.0" w:type="dxa"/>
+              <w:right w:w="100.0" w:type="dxa"/>
+            </w:tcMar>
+            <w:vAlign w:val="center"/>
+          </w:tcPr>
+          <w:p>
+            <w:pPr>
+              <w:widowControl w:val="0"/>
+              <w:spacing w:lineRule="auto" w:line="240"/>
+              <w:contextualSpacing w:val="0"/>
+              <w:jc w:val="center"/>
+            </w:pPr>
+            <w:r>
+              <w:rPr>
+                <w:rFonts w:cs="Consolas" w:hAnsi="Consolas" w:eastAsia="Consolas" w:ascii="Consolas"/>
+                <w:rtl w:val="0"/>
+              </w:rPr>
+              <w:t xml:space="preserve">On (1) or Off (0)</w:t>
+            </w:r>
+          </w:p>
+        </w:tc>
+        <w:tc>
+          <w:tcPr>
+            <w:tcMar>
+              <w:top w:w="100.0" w:type="dxa"/>
+              <w:left w:w="100.0" w:type="dxa"/>
+              <w:bottom w:w="100.0" w:type="dxa"/>
+              <w:right w:w="100.0" w:type="dxa"/>
+            </w:tcMar>
+            <w:vAlign w:val="center"/>
+          </w:tcPr>
+          <w:p>
+            <w:pPr>
+              <w:widowControl w:val="0"/>
+              <w:spacing w:lineRule="auto" w:line="240"/>
+              <w:contextualSpacing w:val="0"/>
+              <w:jc w:val="center"/>
+            </w:pPr>
+            <w:r>
+              <w:rPr>
+                <w:rtl w:val="0"/>
+              </w:rPr>
+            </w:r>
+          </w:p>
+        </w:tc>
+        <w:tc>
+          <w:tcPr>
+            <w:tcMar>
+              <w:top w:w="100.0" w:type="dxa"/>
+              <w:left w:w="100.0" w:type="dxa"/>
+              <w:bottom w:w="100.0" w:type="dxa"/>
+              <w:right w:w="100.0" w:type="dxa"/>
+            </w:tcMar>
+            <w:vAlign w:val="center"/>
+          </w:tcPr>
+          <w:p>
+            <w:pPr>
+              <w:widowControl w:val="0"/>
+              <w:spacing w:lineRule="auto" w:line="240"/>
+              <w:contextualSpacing w:val="0"/>
+              <w:jc w:val="center"/>
+            </w:pPr>
+            <w:r>
+              <w:rPr>
+                <w:rFonts w:cs="Consolas" w:hAnsi="Consolas" w:eastAsia="Consolas" w:ascii="Consolas"/>
+                <w:rtl w:val="0"/>
+              </w:rPr>
+              <w:t xml:space="preserve">X</w:t>
+            </w:r>
+          </w:p>
+        </w:tc>
+        <w:tc>
+          <w:tcPr>
+            <w:tcMar>
+              <w:top w:w="100.0" w:type="dxa"/>
+              <w:left w:w="100.0" w:type="dxa"/>
+              <w:bottom w:w="100.0" w:type="dxa"/>
+              <w:right w:w="100.0" w:type="dxa"/>
+            </w:tcMar>
+            <w:vAlign w:val="center"/>
+          </w:tcPr>
+          <w:p>
+            <w:pPr>
+              <w:widowControl w:val="0"/>
+              <w:spacing w:lineRule="auto" w:line="240"/>
+              <w:contextualSpacing w:val="0"/>
+              <w:jc w:val="center"/>
+            </w:pPr>
+            <w:r>
+              <w:rPr>
+                <w:rFonts w:cs="Consolas" w:hAnsi="Consolas" w:eastAsia="Consolas" w:ascii="Consolas"/>
+                <w:rtl w:val="0"/>
+              </w:rPr>
+              <w:t xml:space="preserve">X</w:t>
+            </w:r>
+          </w:p>
+        </w:tc>
+      </w:tr>
+      <w:tr>
+        <w:tc>
+          <w:tcPr>
+            <w:tcMar>
+              <w:top w:w="100.0" w:type="dxa"/>
+              <w:left w:w="100.0" w:type="dxa"/>
+              <w:bottom w:w="100.0" w:type="dxa"/>
+              <w:right w:w="100.0" w:type="dxa"/>
+            </w:tcMar>
+            <w:vAlign w:val="center"/>
+          </w:tcPr>
+          <w:p>
+            <w:pPr>
+              <w:widowControl w:val="0"/>
+              <w:spacing w:lineRule="auto" w:line="240"/>
+              <w:contextualSpacing w:val="0"/>
+              <w:jc w:val="center"/>
+            </w:pPr>
+            <w:r>
+              <w:rPr>
+                <w:rFonts w:cs="Consolas" w:hAnsi="Consolas" w:eastAsia="Consolas" w:ascii="Consolas"/>
+                <w:rtl w:val="0"/>
+              </w:rPr>
+              <w:t xml:space="preserve">Car Flagged for Maintenance</w:t>
+            </w:r>
+          </w:p>
+        </w:tc>
+        <w:tc>
+          <w:tcPr>
+            <w:tcMar>
+              <w:top w:w="100.0" w:type="dxa"/>
+              <w:left w:w="100.0" w:type="dxa"/>
+              <w:bottom w:w="100.0" w:type="dxa"/>
+              <w:right w:w="100.0" w:type="dxa"/>
+            </w:tcMar>
+            <w:vAlign w:val="center"/>
+          </w:tcPr>
+          <w:p>
+            <w:pPr>
+              <w:widowControl w:val="0"/>
+              <w:spacing w:lineRule="auto" w:line="240"/>
+              <w:contextualSpacing w:val="0"/>
+              <w:jc w:val="center"/>
+            </w:pPr>
+            <w:r>
+              <w:rPr>
+                <w:rFonts w:cs="Consolas" w:hAnsi="Consolas" w:eastAsia="Consolas" w:ascii="Consolas"/>
+                <w:rtl w:val="0"/>
+              </w:rPr>
+              <w:t xml:space="preserve">Boolean</w:t>
+            </w:r>
+          </w:p>
+        </w:tc>
+        <w:tc>
+          <w:tcPr>
+            <w:tcMar>
+              <w:top w:w="100.0" w:type="dxa"/>
+              <w:left w:w="100.0" w:type="dxa"/>
+              <w:bottom w:w="100.0" w:type="dxa"/>
+              <w:right w:w="100.0" w:type="dxa"/>
+            </w:tcMar>
+            <w:vAlign w:val="center"/>
+          </w:tcPr>
+          <w:p>
+            <w:pPr>
+              <w:widowControl w:val="0"/>
+              <w:spacing w:lineRule="auto" w:line="240"/>
+              <w:contextualSpacing w:val="0"/>
+              <w:jc w:val="center"/>
+            </w:pPr>
+            <w:r>
+              <w:rPr>
+                <w:rFonts w:cs="Consolas" w:hAnsi="Consolas" w:eastAsia="Consolas" w:ascii="Consolas"/>
+                <w:rtl w:val="0"/>
+              </w:rPr>
+              <w:t xml:space="preserve">On (1) or Off (0)</w:t>
+            </w:r>
+          </w:p>
+        </w:tc>
+        <w:tc>
+          <w:tcPr>
+            <w:tcMar>
+              <w:top w:w="100.0" w:type="dxa"/>
+              <w:left w:w="100.0" w:type="dxa"/>
+              <w:bottom w:w="100.0" w:type="dxa"/>
+              <w:right w:w="100.0" w:type="dxa"/>
+            </w:tcMar>
+            <w:vAlign w:val="center"/>
+          </w:tcPr>
+          <w:p>
+            <w:pPr>
+              <w:widowControl w:val="0"/>
+              <w:spacing w:lineRule="auto" w:line="240"/>
+              <w:contextualSpacing w:val="0"/>
+              <w:jc w:val="center"/>
+            </w:pPr>
+            <w:r>
+              <w:rPr>
+                <w:rtl w:val="0"/>
+              </w:rPr>
+            </w:r>
+          </w:p>
+        </w:tc>
+        <w:tc>
+          <w:tcPr>
+            <w:tcMar>
+              <w:top w:w="100.0" w:type="dxa"/>
+              <w:left w:w="100.0" w:type="dxa"/>
+              <w:bottom w:w="100.0" w:type="dxa"/>
+              <w:right w:w="100.0" w:type="dxa"/>
+            </w:tcMar>
+            <w:vAlign w:val="center"/>
+          </w:tcPr>
+          <w:p>
+            <w:pPr>
+              <w:widowControl w:val="0"/>
+              <w:spacing w:lineRule="auto" w:line="240"/>
+              <w:contextualSpacing w:val="0"/>
+              <w:jc w:val="center"/>
+            </w:pPr>
+            <w:r>
+              <w:rPr>
+                <w:rFonts w:cs="Consolas" w:hAnsi="Consolas" w:eastAsia="Consolas" w:ascii="Consolas"/>
+                <w:rtl w:val="0"/>
+              </w:rPr>
+              <w:t xml:space="preserve">X</w:t>
+            </w:r>
+          </w:p>
+        </w:tc>
+        <w:tc>
+          <w:tcPr>
+            <w:tcMar>
+              <w:top w:w="100.0" w:type="dxa"/>
+              <w:left w:w="100.0" w:type="dxa"/>
+              <w:bottom w:w="100.0" w:type="dxa"/>
+              <w:right w:w="100.0" w:type="dxa"/>
+            </w:tcMar>
+            <w:vAlign w:val="center"/>
+          </w:tcPr>
+          <w:p>
+            <w:pPr>
+              <w:widowControl w:val="0"/>
+              <w:spacing w:lineRule="auto" w:line="240"/>
+              <w:contextualSpacing w:val="0"/>
+              <w:jc w:val="center"/>
+            </w:pPr>
+            <w:r>
+              <w:rPr>
+                <w:rFonts w:cs="Consolas" w:hAnsi="Consolas" w:eastAsia="Consolas" w:ascii="Consolas"/>
+                <w:rtl w:val="0"/>
+              </w:rPr>
+              <w:t xml:space="preserve">X</w:t>
+            </w:r>
+          </w:p>
+        </w:tc>
+      </w:tr>
+      <w:tr>
+        <w:tc>
+          <w:tcPr>
+            <w:tcMar>
+              <w:top w:w="100.0" w:type="dxa"/>
+              <w:left w:w="100.0" w:type="dxa"/>
+              <w:bottom w:w="100.0" w:type="dxa"/>
+              <w:right w:w="100.0" w:type="dxa"/>
+            </w:tcMar>
+            <w:vAlign w:val="center"/>
+          </w:tcPr>
+          <w:p>
+            <w:pPr>
+              <w:keepNext w:val="0"/>
+              <w:keepLines w:val="0"/>
+              <w:widowControl w:val="0"/>
+              <w:spacing w:lineRule="auto" w:after="0" w:line="240" w:before="0"/>
+              <w:ind w:left="0" w:firstLine="0" w:right="0"/>
+              <w:contextualSpacing w:val="0"/>
+              <w:jc w:val="center"/>
+            </w:pPr>
+            <w:r>
+              <w:rPr>
+                <w:rFonts w:cs="Consolas" w:hAnsi="Consolas" w:eastAsia="Consolas" w:ascii="Consolas"/>
+                <w:rtl w:val="0"/>
+              </w:rPr>
+              <w:t xml:space="preserve">Car Information</w:t>
+            </w:r>
+            <w:r>
+              <w:rPr>
+                <w:rtl w:val="0"/>
+              </w:rPr>
+            </w:r>
+          </w:p>
+        </w:tc>
+        <w:tc>
+          <w:tcPr>
+            <w:tcMar>
+              <w:top w:w="100.0" w:type="dxa"/>
+              <w:left w:w="100.0" w:type="dxa"/>
+              <w:bottom w:w="100.0" w:type="dxa"/>
+              <w:right w:w="100.0" w:type="dxa"/>
+            </w:tcMar>
+            <w:vAlign w:val="center"/>
+          </w:tcPr>
+          <w:p>
+            <w:pPr>
+              <w:keepNext w:val="0"/>
+              <w:keepLines w:val="0"/>
+              <w:widowControl w:val="0"/>
+              <w:spacing w:lineRule="auto" w:after="0" w:line="240" w:before="0"/>
+              <w:ind w:left="0" w:firstLine="0" w:right="0"/>
+              <w:contextualSpacing w:val="0"/>
+              <w:jc w:val="center"/>
+            </w:pPr>
+            <w:r>
+              <w:rPr>
+                <w:rFonts w:cs="Consolas" w:hAnsi="Consolas" w:eastAsia="Consolas" w:ascii="Consolas"/>
+                <w:rtl w:val="0"/>
+              </w:rPr>
+              <w:t xml:space="preserve">Strings</w:t>
+            </w:r>
+            <w:r>
+              <w:rPr>
+                <w:rtl w:val="0"/>
+              </w:rPr>
+            </w:r>
+          </w:p>
+        </w:tc>
+        <w:tc>
+          <w:tcPr>
+            <w:tcMar>
+              <w:top w:w="100.0" w:type="dxa"/>
+              <w:left w:w="100.0" w:type="dxa"/>
+              <w:bottom w:w="100.0" w:type="dxa"/>
+              <w:right w:w="100.0" w:type="dxa"/>
+            </w:tcMar>
+            <w:vAlign w:val="center"/>
+          </w:tcPr>
+          <w:p>
+            <w:pPr>
+              <w:keepNext w:val="0"/>
+              <w:keepLines w:val="0"/>
+              <w:widowControl w:val="0"/>
+              <w:spacing w:lineRule="auto" w:after="0" w:line="240" w:before="0"/>
+              <w:ind w:left="0" w:firstLine="0" w:right="0"/>
+              <w:contextualSpacing w:val="0"/>
+              <w:jc w:val="center"/>
+            </w:pPr>
+            <w:r>
+              <w:rPr>
+                <w:rFonts w:cs="Consolas" w:hAnsi="Consolas" w:eastAsia="Consolas" w:ascii="Consolas"/>
+                <w:rtl w:val="0"/>
+              </w:rPr>
+              <w:t xml:space="preserve">&lt;= 200 Characters</w:t>
+            </w:r>
+            <w:r>
+              <w:rPr>
+                <w:rtl w:val="0"/>
+              </w:rPr>
+            </w:r>
+          </w:p>
+        </w:tc>
+        <w:tc>
+          <w:tcPr>
+            <w:tcMar>
+              <w:top w:w="100.0" w:type="dxa"/>
+              <w:left w:w="100.0" w:type="dxa"/>
+              <w:bottom w:w="100.0" w:type="dxa"/>
+              <w:right w:w="100.0" w:type="dxa"/>
+            </w:tcMar>
+            <w:vAlign w:val="center"/>
+          </w:tcPr>
+          <w:p>
+            <w:pPr>
+              <w:keepNext w:val="0"/>
+              <w:keepLines w:val="0"/>
+              <w:widowControl w:val="0"/>
+              <w:spacing w:lineRule="auto" w:after="0" w:line="240" w:before="0"/>
+              <w:ind w:left="0" w:firstLine="0" w:right="0"/>
+              <w:contextualSpacing w:val="0"/>
+              <w:jc w:val="center"/>
+            </w:pPr>
+            <w:r>
+              <w:rPr>
+                <w:rtl w:val="0"/>
+              </w:rPr>
+            </w:r>
+          </w:p>
+        </w:tc>
+        <w:tc>
+          <w:tcPr>
+            <w:tcMar>
+              <w:top w:w="100.0" w:type="dxa"/>
+              <w:left w:w="100.0" w:type="dxa"/>
+              <w:bottom w:w="100.0" w:type="dxa"/>
+              <w:right w:w="100.0" w:type="dxa"/>
+            </w:tcMar>
+            <w:vAlign w:val="center"/>
+          </w:tcPr>
+          <w:p>
+            <w:pPr>
+              <w:keepNext w:val="0"/>
+              <w:keepLines w:val="0"/>
+              <w:widowControl w:val="0"/>
+              <w:spacing w:lineRule="auto" w:after="0" w:line="240" w:before="0"/>
+              <w:ind w:left="0" w:firstLine="0" w:right="0"/>
+              <w:contextualSpacing w:val="0"/>
+              <w:jc w:val="center"/>
+            </w:pPr>
+            <w:r>
+              <w:rPr>
+                <w:rtl w:val="0"/>
+              </w:rPr>
+            </w:r>
+          </w:p>
+        </w:tc>
+        <w:tc>
+          <w:tcPr>
+            <w:tcMar>
+              <w:top w:w="100.0" w:type="dxa"/>
+              <w:left w:w="100.0" w:type="dxa"/>
+              <w:bottom w:w="100.0" w:type="dxa"/>
+              <w:right w:w="100.0" w:type="dxa"/>
+            </w:tcMar>
+            <w:vAlign w:val="center"/>
+          </w:tcPr>
+          <w:p>
+            <w:pPr>
+              <w:keepNext w:val="0"/>
+              <w:keepLines w:val="0"/>
+              <w:widowControl w:val="0"/>
+              <w:spacing w:lineRule="auto" w:after="0" w:line="240" w:before="0"/>
+              <w:ind w:left="0" w:firstLine="0" w:right="0"/>
+              <w:contextualSpacing w:val="0"/>
+              <w:jc w:val="center"/>
+            </w:pPr>
+            <w:r>
+              <w:rPr>
+                <w:rFonts w:cs="Consolas" w:hAnsi="Consolas" w:eastAsia="Consolas" w:ascii="Consolas"/>
+                <w:rtl w:val="0"/>
+              </w:rPr>
+              <w:t xml:space="preserve">X</w:t>
+            </w:r>
+            <w:r>
+              <w:rPr>
+                <w:rtl w:val="0"/>
+              </w:rPr>
+            </w:r>
+          </w:p>
+        </w:tc>
+      </w:tr>
+      <w:tr>
+        <w:tc>
+          <w:tcPr>
+            <w:tcMar>
+              <w:top w:w="100.0" w:type="dxa"/>
+              <w:left w:w="100.0" w:type="dxa"/>
+              <w:bottom w:w="100.0" w:type="dxa"/>
+              <w:right w:w="100.0" w:type="dxa"/>
+            </w:tcMar>
+            <w:vAlign w:val="center"/>
+          </w:tcPr>
+          <w:p>
+            <w:pPr>
+              <w:keepNext w:val="0"/>
+              <w:keepLines w:val="0"/>
+              <w:widowControl w:val="0"/>
+              <w:spacing w:lineRule="auto" w:after="0" w:line="240" w:before="0"/>
+              <w:ind w:left="0" w:firstLine="0" w:right="0"/>
+              <w:contextualSpacing w:val="0"/>
+              <w:jc w:val="center"/>
+            </w:pPr>
+            <w:r>
+              <w:rPr>
+                <w:rFonts w:cs="Consolas" w:hAnsi="Consolas" w:eastAsia="Consolas" w:ascii="Consolas"/>
+                <w:rtl w:val="0"/>
+              </w:rPr>
+              <w:t xml:space="preserve">Account Ban/Enable</w:t>
+            </w:r>
+            <w:r>
+              <w:rPr>
+                <w:rtl w:val="0"/>
+              </w:rPr>
+            </w:r>
+          </w:p>
+        </w:tc>
+        <w:tc>
+          <w:tcPr>
+            <w:tcMar>
+              <w:top w:w="100.0" w:type="dxa"/>
+              <w:left w:w="100.0" w:type="dxa"/>
+              <w:bottom w:w="100.0" w:type="dxa"/>
+              <w:right w:w="100.0" w:type="dxa"/>
+            </w:tcMar>
+            <w:vAlign w:val="center"/>
+          </w:tcPr>
+          <w:p>
+            <w:pPr>
+              <w:keepNext w:val="0"/>
+              <w:keepLines w:val="0"/>
+              <w:widowControl w:val="0"/>
+              <w:spacing w:lineRule="auto" w:after="0" w:line="240" w:before="0"/>
+              <w:ind w:left="0" w:firstLine="0" w:right="0"/>
+              <w:contextualSpacing w:val="0"/>
+              <w:jc w:val="center"/>
+            </w:pPr>
+            <w:r>
+              <w:rPr>
+                <w:rFonts w:cs="Consolas" w:hAnsi="Consolas" w:eastAsia="Consolas" w:ascii="Consolas"/>
+                <w:rtl w:val="0"/>
+              </w:rPr>
+              <w:t xml:space="preserve">Boolean</w:t>
+            </w:r>
+            <w:r>
+              <w:rPr>
+                <w:rtl w:val="0"/>
+              </w:rPr>
+            </w:r>
+          </w:p>
+        </w:tc>
+        <w:tc>
+          <w:tcPr>
+            <w:tcMar>
+              <w:top w:w="100.0" w:type="dxa"/>
+              <w:left w:w="100.0" w:type="dxa"/>
+              <w:bottom w:w="100.0" w:type="dxa"/>
+              <w:right w:w="100.0" w:type="dxa"/>
+            </w:tcMar>
+            <w:vAlign w:val="center"/>
+          </w:tcPr>
+          <w:p>
+            <w:pPr>
+              <w:keepNext w:val="0"/>
+              <w:keepLines w:val="0"/>
+              <w:widowControl w:val="0"/>
+              <w:spacing w:lineRule="auto" w:after="0" w:line="240" w:before="0"/>
+              <w:ind w:left="0" w:firstLine="0" w:right="0"/>
+              <w:contextualSpacing w:val="0"/>
+              <w:jc w:val="center"/>
+            </w:pPr>
+            <w:r>
+              <w:rPr>
+                <w:rFonts w:cs="Consolas" w:hAnsi="Consolas" w:eastAsia="Consolas" w:ascii="Consolas"/>
+                <w:rtl w:val="0"/>
+              </w:rPr>
+              <w:t xml:space="preserve">On (1) or Off (0)</w:t>
+            </w:r>
+            <w:r>
+              <w:rPr>
+                <w:rtl w:val="0"/>
+              </w:rPr>
+            </w:r>
+          </w:p>
+        </w:tc>
+        <w:tc>
+          <w:tcPr>
+            <w:tcMar>
+              <w:top w:w="100.0" w:type="dxa"/>
+              <w:left w:w="100.0" w:type="dxa"/>
+              <w:bottom w:w="100.0" w:type="dxa"/>
+              <w:right w:w="100.0" w:type="dxa"/>
+            </w:tcMar>
+            <w:vAlign w:val="center"/>
+          </w:tcPr>
+          <w:p>
+            <w:pPr>
+              <w:keepNext w:val="0"/>
+              <w:keepLines w:val="0"/>
+              <w:widowControl w:val="0"/>
+              <w:spacing w:lineRule="auto" w:after="0" w:line="240" w:before="0"/>
+              <w:ind w:left="0" w:firstLine="0" w:right="0"/>
+              <w:contextualSpacing w:val="0"/>
+              <w:jc w:val="center"/>
+            </w:pPr>
+            <w:r>
+              <w:rPr>
+                <w:rtl w:val="0"/>
+              </w:rPr>
+            </w:r>
+          </w:p>
+        </w:tc>
+        <w:tc>
+          <w:tcPr>
+            <w:tcMar>
+              <w:top w:w="100.0" w:type="dxa"/>
+              <w:left w:w="100.0" w:type="dxa"/>
+              <w:bottom w:w="100.0" w:type="dxa"/>
+              <w:right w:w="100.0" w:type="dxa"/>
+            </w:tcMar>
+            <w:vAlign w:val="center"/>
+          </w:tcPr>
+          <w:p>
+            <w:pPr>
+              <w:keepNext w:val="0"/>
+              <w:keepLines w:val="0"/>
+              <w:widowControl w:val="0"/>
+              <w:spacing w:lineRule="auto" w:after="0" w:line="240" w:before="0"/>
+              <w:ind w:left="0" w:firstLine="0" w:right="0"/>
+              <w:contextualSpacing w:val="0"/>
+              <w:jc w:val="center"/>
+            </w:pPr>
+            <w:r>
+              <w:rPr>
+                <w:rtl w:val="0"/>
+              </w:rPr>
+            </w:r>
+          </w:p>
+        </w:tc>
+        <w:tc>
+          <w:tcPr>
+            <w:tcMar>
+              <w:top w:w="100.0" w:type="dxa"/>
+              <w:left w:w="100.0" w:type="dxa"/>
+              <w:bottom w:w="100.0" w:type="dxa"/>
+              <w:right w:w="100.0" w:type="dxa"/>
+            </w:tcMar>
+            <w:vAlign w:val="center"/>
+          </w:tcPr>
+          <w:p>
+            <w:pPr>
+              <w:keepNext w:val="0"/>
+              <w:keepLines w:val="0"/>
+              <w:widowControl w:val="0"/>
+              <w:spacing w:lineRule="auto" w:after="0" w:line="240" w:before="0"/>
+              <w:ind w:left="0" w:firstLine="0" w:right="0"/>
+              <w:contextualSpacing w:val="0"/>
+              <w:jc w:val="center"/>
+            </w:pPr>
+            <w:r>
+              <w:rPr>
+                <w:rFonts w:cs="Consolas" w:hAnsi="Consolas" w:eastAsia="Consolas" w:ascii="Consolas"/>
+                <w:rtl w:val="0"/>
+              </w:rPr>
+              <w:t xml:space="preserve">X</w:t>
+            </w:r>
+            <w:r>
+              <w:rPr>
+                <w:rtl w:val="0"/>
+              </w:rPr>
+            </w:r>
+          </w:p>
+        </w:tc>
+      </w:tr>
+      <w:tr>
+        <w:tc>
+          <w:tcPr>
+            <w:tcMar>
+              <w:top w:w="100.0" w:type="dxa"/>
+              <w:left w:w="100.0" w:type="dxa"/>
+              <w:bottom w:w="100.0" w:type="dxa"/>
+              <w:right w:w="100.0" w:type="dxa"/>
+            </w:tcMar>
+            <w:vAlign w:val="center"/>
+          </w:tcPr>
+          <w:p>
+            <w:pPr>
+              <w:keepNext w:val="0"/>
+              <w:keepLines w:val="0"/>
+              <w:widowControl w:val="0"/>
+              <w:spacing w:lineRule="auto" w:after="0" w:line="240" w:before="0"/>
+              <w:ind w:left="0" w:firstLine="0" w:right="0"/>
+              <w:contextualSpacing w:val="0"/>
+              <w:jc w:val="center"/>
+            </w:pPr>
+            <w:r>
+              <w:rPr>
+                <w:rFonts w:cs="Consolas" w:hAnsi="Consolas" w:eastAsia="Consolas" w:ascii="Consolas"/>
+                <w:rtl w:val="0"/>
+              </w:rPr>
+              <w:t xml:space="preserve">Account Approval</w:t>
+            </w:r>
+          </w:p>
+        </w:tc>
+        <w:tc>
+          <w:tcPr>
+            <w:tcMar>
+              <w:top w:w="100.0" w:type="dxa"/>
+              <w:left w:w="100.0" w:type="dxa"/>
+              <w:bottom w:w="100.0" w:type="dxa"/>
+              <w:right w:w="100.0" w:type="dxa"/>
+            </w:tcMar>
+            <w:vAlign w:val="center"/>
+          </w:tcPr>
+          <w:p>
+            <w:pPr>
+              <w:keepNext w:val="0"/>
+              <w:keepLines w:val="0"/>
+              <w:widowControl w:val="0"/>
+              <w:spacing w:lineRule="auto" w:after="0" w:line="240" w:before="0"/>
+              <w:ind w:left="0" w:firstLine="0" w:right="0"/>
+              <w:contextualSpacing w:val="0"/>
+              <w:jc w:val="center"/>
+            </w:pPr>
+            <w:r>
+              <w:rPr>
+                <w:rFonts w:cs="Consolas" w:hAnsi="Consolas" w:eastAsia="Consolas" w:ascii="Consolas"/>
+                <w:rtl w:val="0"/>
+              </w:rPr>
+              <w:t xml:space="preserve">Boolean</w:t>
+            </w:r>
+          </w:p>
+        </w:tc>
+        <w:tc>
+          <w:tcPr>
+            <w:tcMar>
+              <w:top w:w="100.0" w:type="dxa"/>
+              <w:left w:w="100.0" w:type="dxa"/>
+              <w:bottom w:w="100.0" w:type="dxa"/>
+              <w:right w:w="100.0" w:type="dxa"/>
+            </w:tcMar>
+            <w:vAlign w:val="center"/>
+          </w:tcPr>
+          <w:p>
+            <w:pPr>
+              <w:widowControl w:val="0"/>
+              <w:spacing w:lineRule="auto" w:line="240"/>
+              <w:contextualSpacing w:val="0"/>
+              <w:jc w:val="center"/>
+            </w:pPr>
+            <w:r>
+              <w:rPr>
+                <w:rFonts w:cs="Consolas" w:hAnsi="Consolas" w:eastAsia="Consolas" w:ascii="Consolas"/>
+                <w:rtl w:val="0"/>
+              </w:rPr>
+              <w:t xml:space="preserve">On (1) or Off (0)</w:t>
+            </w:r>
+          </w:p>
+        </w:tc>
+        <w:tc>
+          <w:tcPr>
+            <w:tcMar>
+              <w:top w:w="100.0" w:type="dxa"/>
+              <w:left w:w="100.0" w:type="dxa"/>
+              <w:bottom w:w="100.0" w:type="dxa"/>
+              <w:right w:w="100.0" w:type="dxa"/>
+            </w:tcMar>
+            <w:vAlign w:val="center"/>
+          </w:tcPr>
+          <w:p>
+            <w:pPr>
+              <w:keepNext w:val="0"/>
+              <w:keepLines w:val="0"/>
+              <w:widowControl w:val="0"/>
+              <w:spacing w:lineRule="auto" w:after="0" w:line="240" w:before="0"/>
+              <w:ind w:left="0" w:firstLine="0" w:right="0"/>
+              <w:contextualSpacing w:val="0"/>
+              <w:jc w:val="center"/>
+            </w:pPr>
+            <w:r>
+              <w:rPr>
+                <w:rtl w:val="0"/>
+              </w:rPr>
+            </w:r>
+          </w:p>
+        </w:tc>
+        <w:tc>
+          <w:tcPr>
+            <w:tcMar>
+              <w:top w:w="100.0" w:type="dxa"/>
+              <w:left w:w="100.0" w:type="dxa"/>
+              <w:bottom w:w="100.0" w:type="dxa"/>
+              <w:right w:w="100.0" w:type="dxa"/>
+            </w:tcMar>
+            <w:vAlign w:val="center"/>
+          </w:tcPr>
+          <w:p>
+            <w:pPr>
+              <w:keepNext w:val="0"/>
+              <w:keepLines w:val="0"/>
+              <w:widowControl w:val="0"/>
+              <w:spacing w:lineRule="auto" w:after="0" w:line="240" w:before="0"/>
+              <w:ind w:left="0" w:firstLine="0" w:right="0"/>
+              <w:contextualSpacing w:val="0"/>
+              <w:jc w:val="center"/>
+            </w:pPr>
+            <w:r>
+              <w:rPr>
+                <w:rtl w:val="0"/>
+              </w:rPr>
+            </w:r>
+          </w:p>
+        </w:tc>
+        <w:tc>
+          <w:tcPr>
+            <w:tcMar>
+              <w:top w:w="100.0" w:type="dxa"/>
+              <w:left w:w="100.0" w:type="dxa"/>
+              <w:bottom w:w="100.0" w:type="dxa"/>
+              <w:right w:w="100.0" w:type="dxa"/>
+            </w:tcMar>
+            <w:vAlign w:val="center"/>
+          </w:tcPr>
+          <w:p>
+            <w:pPr>
+              <w:keepNext w:val="0"/>
+              <w:keepLines w:val="0"/>
+              <w:widowControl w:val="0"/>
+              <w:spacing w:lineRule="auto" w:after="0" w:line="240" w:before="0"/>
+              <w:ind w:left="0" w:firstLine="0" w:right="0"/>
+              <w:contextualSpacing w:val="0"/>
+              <w:jc w:val="center"/>
+            </w:pPr>
+            <w:r>
+              <w:rPr>
+                <w:rFonts w:cs="Consolas" w:hAnsi="Consolas" w:eastAsia="Consolas" w:ascii="Consolas"/>
+                <w:rtl w:val="0"/>
+              </w:rPr>
+              <w:t xml:space="preserve">X</w:t>
+            </w:r>
+          </w:p>
+        </w:tc>
+      </w:tr>
+    </w:tbl>
+    <w:p>
+      <w:pPr>
+        <w:contextualSpacing w:val="0"/>
+      </w:pPr>
+      <w:r>
+        <w:rPr>
           <w:rtl w:val="0"/>
         </w:rPr>
       </w:r>
@@ -2490,8 +5106,8 @@
         <w:spacing w:lineRule="auto" w:line="276"/>
         <w:contextualSpacing w:val="0"/>
       </w:pPr>
-      <w:bookmarkStart w:id="18" w:colFirst="0" w:name="h.2240p3ppc1uq" w:colLast="0"/>
-      <w:bookmarkEnd w:id="18"/>
+      <w:bookmarkStart w:id="22" w:colFirst="0" w:name="h.2240p3ppc1uq" w:colLast="0"/>
+      <w:bookmarkEnd w:id="22"/>
       <w:r>
         <w:rPr>
           <w:rFonts w:cs="Consolas" w:hAnsi="Consolas" w:eastAsia="Consolas" w:ascii="Consolas"/>
@@ -2562,7 +5178,7 @@
         </w:rPr>
         <w:t xml:space="preserve">Email: ssquire1@umbc.edu</w:t>
       </w:r>
-      <w:hyperlink r:id="rId17">
+      <w:hyperlink r:id="rId20">
         <w:r>
           <w:rPr>
             <w:rtl w:val="0"/>
@@ -2665,8 +5281,8 @@
         <w:spacing w:lineRule="auto" w:line="240"/>
         <w:contextualSpacing w:val="0"/>
       </w:pPr>
-      <w:bookmarkStart w:id="19" w:colFirst="0" w:name="h.gjdgxs" w:colLast="0"/>
-      <w:bookmarkEnd w:id="19"/>
+      <w:bookmarkStart w:id="23" w:colFirst="0" w:name="h.gjdgxs" w:colLast="0"/>
+      <w:bookmarkEnd w:id="23"/>
       <w:r>
         <w:rPr>
           <w:rFonts w:cs="Consolas" w:hAnsi="Consolas" w:eastAsia="Consolas" w:ascii="Consolas"/>
@@ -2946,8 +5562,8 @@
         <w:spacing w:lineRule="auto" w:line="240"/>
         <w:contextualSpacing w:val="0"/>
       </w:pPr>
-      <w:bookmarkStart w:id="20" w:colFirst="0" w:name="h.k3pdi8slxowh" w:colLast="0"/>
-      <w:bookmarkEnd w:id="20"/>
+      <w:bookmarkStart w:id="24" w:colFirst="0" w:name="h.k3pdi8slxowh" w:colLast="0"/>
+      <w:bookmarkEnd w:id="24"/>
       <w:r>
         <w:rPr>
           <w:rFonts w:cs="Consolas" w:hAnsi="Consolas" w:eastAsia="Consolas" w:ascii="Consolas"/>
@@ -3337,8 +5953,8 @@
         <w:spacing w:lineRule="auto" w:line="276"/>
         <w:contextualSpacing w:val="0"/>
       </w:pPr>
-      <w:bookmarkStart w:id="21" w:colFirst="0" w:name="h.lpmch92c7yfk" w:colLast="0"/>
-      <w:bookmarkEnd w:id="21"/>
+      <w:bookmarkStart w:id="25" w:colFirst="0" w:name="h.lpmch92c7yfk" w:colLast="0"/>
+      <w:bookmarkEnd w:id="25"/>
       <w:r>
         <w:rPr>
           <w:rtl w:val="0"/>
@@ -3355,8 +5971,8 @@
         <w:spacing w:lineRule="auto" w:line="276"/>
         <w:contextualSpacing w:val="0"/>
       </w:pPr>
-      <w:bookmarkStart w:id="22" w:colFirst="0" w:name="h.ki6xgvqhmbgk" w:colLast="0"/>
-      <w:bookmarkEnd w:id="22"/>
+      <w:bookmarkStart w:id="26" w:colFirst="0" w:name="h.ki6xgvqhmbgk" w:colLast="0"/>
+      <w:bookmarkEnd w:id="26"/>
       <w:r>
         <w:rPr>
           <w:rtl w:val="0"/>
@@ -3369,8 +5985,8 @@
         <w:spacing w:lineRule="auto" w:line="276"/>
         <w:contextualSpacing w:val="0"/>
       </w:pPr>
-      <w:bookmarkStart w:id="23" w:colFirst="0" w:name="h.e7hhvcievjpv" w:colLast="0"/>
-      <w:bookmarkEnd w:id="23"/>
+      <w:bookmarkStart w:id="27" w:colFirst="0" w:name="h.e7hhvcievjpv" w:colLast="0"/>
+      <w:bookmarkEnd w:id="27"/>
       <w:r>
         <w:rPr>
           <w:rFonts w:cs="Consolas" w:hAnsi="Consolas" w:eastAsia="Consolas" w:ascii="Consolas"/>
@@ -3386,21 +6002,21 @@
         <w:spacing w:lineRule="auto" w:line="276"/>
         <w:contextualSpacing w:val="0"/>
       </w:pPr>
-      <w:bookmarkStart w:id="24" w:colFirst="0" w:name="h.peoem5kfc82k" w:colLast="0"/>
-      <w:bookmarkEnd w:id="24"/>
-      <w:r>
-        <w:rPr>
-          <w:rtl w:val="0"/>
-        </w:rPr>
-      </w:r>
-    </w:p>
-    <w:p>
-      <w:pPr>
-        <w:spacing w:lineRule="auto" w:line="276"/>
-        <w:contextualSpacing w:val="0"/>
-      </w:pPr>
-      <w:bookmarkStart w:id="19" w:colFirst="0" w:name="h.gjdgxs" w:colLast="0"/>
-      <w:bookmarkEnd w:id="19"/>
+      <w:bookmarkStart w:id="28" w:colFirst="0" w:name="h.peoem5kfc82k" w:colLast="0"/>
+      <w:bookmarkEnd w:id="28"/>
+      <w:r>
+        <w:rPr>
+          <w:rtl w:val="0"/>
+        </w:rPr>
+      </w:r>
+    </w:p>
+    <w:p>
+      <w:pPr>
+        <w:spacing w:lineRule="auto" w:line="276"/>
+        <w:contextualSpacing w:val="0"/>
+      </w:pPr>
+      <w:bookmarkStart w:id="23" w:colFirst="0" w:name="h.gjdgxs" w:colLast="0"/>
+      <w:bookmarkEnd w:id="23"/>
       <w:r>
         <w:rPr>
           <w:rFonts w:cs="Consolas" w:hAnsi="Consolas" w:eastAsia="Consolas" w:ascii="Consolas"/>
@@ -3415,21 +6031,21 @@
         <w:spacing w:lineRule="auto" w:line="276"/>
         <w:contextualSpacing w:val="0"/>
       </w:pPr>
-      <w:bookmarkStart w:id="25" w:colFirst="0" w:name="h.9kyo5ahxb72h" w:colLast="0"/>
-      <w:bookmarkEnd w:id="25"/>
-      <w:r>
-        <w:rPr>
-          <w:rtl w:val="0"/>
-        </w:rPr>
-      </w:r>
-    </w:p>
-    <w:p>
-      <w:pPr>
-        <w:spacing w:lineRule="auto" w:line="276"/>
-        <w:contextualSpacing w:val="0"/>
-      </w:pPr>
-      <w:bookmarkStart w:id="26" w:colFirst="0" w:name="h.vxengupvczg4" w:colLast="0"/>
-      <w:bookmarkEnd w:id="26"/>
+      <w:bookmarkStart w:id="29" w:colFirst="0" w:name="h.9kyo5ahxb72h" w:colLast="0"/>
+      <w:bookmarkEnd w:id="29"/>
+      <w:r>
+        <w:rPr>
+          <w:rtl w:val="0"/>
+        </w:rPr>
+      </w:r>
+    </w:p>
+    <w:p>
+      <w:pPr>
+        <w:spacing w:lineRule="auto" w:line="276"/>
+        <w:contextualSpacing w:val="0"/>
+      </w:pPr>
+      <w:bookmarkStart w:id="30" w:colFirst="0" w:name="h.vxengupvczg4" w:colLast="0"/>
+      <w:bookmarkEnd w:id="30"/>
       <w:r>
         <w:rPr>
           <w:rFonts w:cs="Consolas" w:hAnsi="Consolas" w:eastAsia="Consolas" w:ascii="Consolas"/>
@@ -3444,21 +6060,21 @@
         <w:spacing w:lineRule="auto" w:line="276"/>
         <w:contextualSpacing w:val="0"/>
       </w:pPr>
-      <w:bookmarkStart w:id="19" w:colFirst="0" w:name="h.gjdgxs" w:colLast="0"/>
-      <w:bookmarkEnd w:id="19"/>
-      <w:r>
-        <w:rPr>
-          <w:rtl w:val="0"/>
-        </w:rPr>
-      </w:r>
-    </w:p>
-    <w:p>
-      <w:pPr>
-        <w:spacing w:lineRule="auto" w:line="276"/>
-        <w:contextualSpacing w:val="0"/>
-      </w:pPr>
-      <w:bookmarkStart w:id="27" w:colFirst="0" w:name="h.i5ych6ej1p2f" w:colLast="0"/>
-      <w:bookmarkEnd w:id="27"/>
+      <w:bookmarkStart w:id="23" w:colFirst="0" w:name="h.gjdgxs" w:colLast="0"/>
+      <w:bookmarkEnd w:id="23"/>
+      <w:r>
+        <w:rPr>
+          <w:rtl w:val="0"/>
+        </w:rPr>
+      </w:r>
+    </w:p>
+    <w:p>
+      <w:pPr>
+        <w:spacing w:lineRule="auto" w:line="276"/>
+        <w:contextualSpacing w:val="0"/>
+      </w:pPr>
+      <w:bookmarkStart w:id="31" w:colFirst="0" w:name="h.i5ych6ej1p2f" w:colLast="0"/>
+      <w:bookmarkEnd w:id="31"/>
       <w:r>
         <w:rPr>
           <w:rFonts w:cs="Consolas" w:hAnsi="Consolas" w:eastAsia="Consolas" w:ascii="Consolas"/>
@@ -3473,21 +6089,21 @@
         <w:spacing w:lineRule="auto" w:line="276"/>
         <w:contextualSpacing w:val="0"/>
       </w:pPr>
-      <w:bookmarkStart w:id="19" w:colFirst="0" w:name="h.gjdgxs" w:colLast="0"/>
-      <w:bookmarkEnd w:id="19"/>
-      <w:r>
-        <w:rPr>
-          <w:rtl w:val="0"/>
-        </w:rPr>
-      </w:r>
-    </w:p>
-    <w:p>
-      <w:pPr>
-        <w:spacing w:lineRule="auto" w:line="276"/>
-        <w:contextualSpacing w:val="0"/>
-      </w:pPr>
-      <w:bookmarkStart w:id="28" w:colFirst="0" w:name="h.26euonnja7f1" w:colLast="0"/>
-      <w:bookmarkEnd w:id="28"/>
+      <w:bookmarkStart w:id="23" w:colFirst="0" w:name="h.gjdgxs" w:colLast="0"/>
+      <w:bookmarkEnd w:id="23"/>
+      <w:r>
+        <w:rPr>
+          <w:rtl w:val="0"/>
+        </w:rPr>
+      </w:r>
+    </w:p>
+    <w:p>
+      <w:pPr>
+        <w:spacing w:lineRule="auto" w:line="276"/>
+        <w:contextualSpacing w:val="0"/>
+      </w:pPr>
+      <w:bookmarkStart w:id="32" w:colFirst="0" w:name="h.26euonnja7f1" w:colLast="0"/>
+      <w:bookmarkEnd w:id="32"/>
       <w:r>
         <w:rPr>
           <w:rFonts w:cs="Consolas" w:hAnsi="Consolas" w:eastAsia="Consolas" w:ascii="Consolas"/>
@@ -3502,21 +6118,21 @@
         <w:spacing w:lineRule="auto" w:line="276"/>
         <w:contextualSpacing w:val="0"/>
       </w:pPr>
-      <w:bookmarkStart w:id="29" w:colFirst="0" w:name="h.js36fkizm6vi" w:colLast="0"/>
-      <w:bookmarkEnd w:id="29"/>
-      <w:r>
-        <w:rPr>
-          <w:rtl w:val="0"/>
-        </w:rPr>
-      </w:r>
-    </w:p>
-    <w:p>
-      <w:pPr>
-        <w:spacing w:lineRule="auto" w:line="276"/>
-        <w:contextualSpacing w:val="0"/>
-      </w:pPr>
-      <w:bookmarkStart w:id="19" w:colFirst="0" w:name="h.gjdgxs" w:colLast="0"/>
-      <w:bookmarkEnd w:id="19"/>
+      <w:bookmarkStart w:id="33" w:colFirst="0" w:name="h.js36fkizm6vi" w:colLast="0"/>
+      <w:bookmarkEnd w:id="33"/>
+      <w:r>
+        <w:rPr>
+          <w:rtl w:val="0"/>
+        </w:rPr>
+      </w:r>
+    </w:p>
+    <w:p>
+      <w:pPr>
+        <w:spacing w:lineRule="auto" w:line="276"/>
+        <w:contextualSpacing w:val="0"/>
+      </w:pPr>
+      <w:bookmarkStart w:id="23" w:colFirst="0" w:name="h.gjdgxs" w:colLast="0"/>
+      <w:bookmarkEnd w:id="23"/>
       <w:r>
         <w:rPr>
           <w:rFonts w:cs="Consolas" w:hAnsi="Consolas" w:eastAsia="Consolas" w:ascii="Consolas"/>
@@ -3542,10 +6158,10 @@
       </w:r>
     </w:p>
     <w:sectPr>
-      <w:headerReference r:id="rId18" w:type="default"/>
-      <w:headerReference r:id="rId19" w:type="first"/>
-      <w:footerReference r:id="rId20" w:type="default"/>
-      <w:footerReference r:id="rId21" w:type="first"/>
+      <w:headerReference r:id="rId21" w:type="default"/>
+      <w:headerReference r:id="rId22" w:type="first"/>
+      <w:footerReference r:id="rId23" w:type="default"/>
+      <w:footerReference r:id="rId24" w:type="first"/>
       <w:pgSz w:w="12240" w:h="15840"/>
       <w:pgMar w:left="1440" w:right="1440" w:top="1440" w:bottom="1440"/>
       <w:pgNumType w:start="1"/>
@@ -4183,5 +6799,24 @@
       <w:sz w:val="26"/>
     </w:rPr>
   </w:style>
+  <w:style w:styleId="Table1" w:type="table">
+    <w:basedOn w:val="TableNormal"/>
+    <w:tblPr>
+      <w:tblStyleRowBandSize w:val="1"/>
+      <w:tblStyleColBandSize w:val="1"/>
+    </w:tblPr>
+    <w:tblStylePr w:type="band1Horz"/>
+    <w:tblStylePr w:type="band1Vert"/>
+    <w:tblStylePr w:type="band2Horz"/>
+    <w:tblStylePr w:type="band2Vert"/>
+    <w:tblStylePr w:type="firstCol"/>
+    <w:tblStylePr w:type="firstRow"/>
+    <w:tblStylePr w:type="lastCol"/>
+    <w:tblStylePr w:type="lastRow"/>
+    <w:tblStylePr w:type="neCell"/>
+    <w:tblStylePr w:type="nwCell"/>
+    <w:tblStylePr w:type="seCell"/>
+    <w:tblStylePr w:type="swCell"/>
+  </w:style>
 </w:styles>
 </file>
</xml_diff>